<commit_message>
GUI bugfix / Help menu
Signed-off-by: ipax77 <ph.ilipp@web.de>
</commit_message>
<xml_diff>
--- a/src/doc.docx
+++ b/src/doc.docx
@@ -1,6 +1,6 @@
 
 <file path=word/document.xml><?xml version="1.0" encoding="utf-8"?>
-<w:document xmlns:wpc="http://schemas.microsoft.com/office/word/2010/wordprocessingCanvas" xmlns:cx="http://schemas.microsoft.com/office/drawing/2014/chartex" xmlns:mc="http://schemas.openxmlformats.org/markup-compatibility/2006" xmlns:o="urn:schemas-microsoft-com:office:office" xmlns:r="http://schemas.openxmlformats.org/officeDocument/2006/relationships" xmlns:m="http://schemas.openxmlformats.org/officeDocument/2006/math" xmlns:v="urn:schemas-microsoft-com:vml" xmlns:wp14="http://schemas.microsoft.com/office/word/2010/wordprocessingDrawing" xmlns:wp="http://schemas.openxmlformats.org/drawingml/2006/wordprocessingDrawing" xmlns:w10="urn:schemas-microsoft-com:office:word" xmlns:w="http://schemas.openxmlformats.org/wordprocessingml/2006/main" xmlns:w14="http://schemas.microsoft.com/office/word/2010/wordml" xmlns:w15="http://schemas.microsoft.com/office/word/2012/wordml" xmlns:w16se="http://schemas.microsoft.com/office/word/2015/wordml/symex" xmlns:wpg="http://schemas.microsoft.com/office/word/2010/wordprocessingGroup" xmlns:wpi="http://schemas.microsoft.com/office/word/2010/wordprocessingInk" xmlns:wne="http://schemas.microsoft.com/office/word/2006/wordml" xmlns:wps="http://schemas.microsoft.com/office/word/2010/wordprocessingShape" mc:Ignorable="w14 w15 w16se wp14">
+<w:document xmlns:wpc="http://schemas.microsoft.com/office/word/2010/wordprocessingCanvas" xmlns:mc="http://schemas.openxmlformats.org/markup-compatibility/2006" xmlns:o="urn:schemas-microsoft-com:office:office" xmlns:r="http://schemas.openxmlformats.org/officeDocument/2006/relationships" xmlns:m="http://schemas.openxmlformats.org/officeDocument/2006/math" xmlns:v="urn:schemas-microsoft-com:vml" xmlns:wp14="http://schemas.microsoft.com/office/word/2010/wordprocessingDrawing" xmlns:wp="http://schemas.openxmlformats.org/drawingml/2006/wordprocessingDrawing" xmlns:w10="urn:schemas-microsoft-com:office:word" xmlns:w="http://schemas.openxmlformats.org/wordprocessingml/2006/main" xmlns:w14="http://schemas.microsoft.com/office/word/2010/wordml" xmlns:wpg="http://schemas.microsoft.com/office/word/2010/wordprocessingGroup" xmlns:wpi="http://schemas.microsoft.com/office/word/2010/wordprocessingInk" xmlns:wne="http://schemas.microsoft.com/office/word/2006/wordml" xmlns:wps="http://schemas.microsoft.com/office/word/2010/wordprocessingShape" mc:Ignorable="w14 wp14">
   <w:body>
     <w:sdt>
       <w:sdtPr>
@@ -29,9 +29,11 @@
             <w:pStyle w:val="Inhaltsverzeichnisberschrift"/>
           </w:pPr>
           <w:r>
-            <w:t>Inhalt</w:t>
+            <w:t>Content</w:t>
           </w:r>
         </w:p>
+        <w:bookmarkStart w:id="0" w:name="_GoBack"/>
+        <w:bookmarkEnd w:id="0"/>
         <w:p>
           <w:pPr>
             <w:pStyle w:val="Verzeichnis1"/>
@@ -53,132 +55,14 @@
           <w:r>
             <w:fldChar w:fldCharType="separate"/>
           </w:r>
-          <w:bookmarkStart w:id="0" w:name="_GoBack"/>
-          <w:bookmarkEnd w:id="0"/>
-          <w:r>
-            <w:rPr>
-              <w:rStyle w:val="Hyperlink"/>
-              <w:noProof/>
-            </w:rPr>
-            <w:fldChar w:fldCharType="begin"/>
-          </w:r>
-          <w:r>
-            <w:rPr>
-              <w:rStyle w:val="Hyperlink"/>
-              <w:noProof/>
-            </w:rPr>
-            <w:instrText xml:space="preserve"> </w:instrText>
-          </w:r>
-          <w:r>
-            <w:rPr>
-              <w:noProof/>
-            </w:rPr>
-            <w:instrText>HYPERLINK \l "_Toc942407"</w:instrText>
-          </w:r>
-          <w:r>
-            <w:rPr>
-              <w:rStyle w:val="Hyperlink"/>
-              <w:noProof/>
-            </w:rPr>
-            <w:instrText xml:space="preserve"> </w:instrText>
-          </w:r>
-          <w:r>
-            <w:rPr>
-              <w:rStyle w:val="Hyperlink"/>
-              <w:noProof/>
-            </w:rPr>
-          </w:r>
-          <w:r>
-            <w:rPr>
-              <w:rStyle w:val="Hyperlink"/>
-              <w:noProof/>
-            </w:rPr>
-            <w:fldChar w:fldCharType="separate"/>
-          </w:r>
-          <w:r>
-            <w:rPr>
-              <w:rStyle w:val="Hyperlink"/>
-              <w:noProof/>
-              <w:lang w:val="en-GB"/>
-            </w:rPr>
-            <w:t>Documentation sc2dsstats</w:t>
-          </w:r>
-          <w:r>
-            <w:rPr>
-              <w:noProof/>
-              <w:webHidden/>
-            </w:rPr>
-            <w:tab/>
-          </w:r>
-          <w:r>
-            <w:rPr>
-              <w:noProof/>
-              <w:webHidden/>
-            </w:rPr>
-            <w:fldChar w:fldCharType="begin"/>
-          </w:r>
-          <w:r>
-            <w:rPr>
-              <w:noProof/>
-              <w:webHidden/>
-            </w:rPr>
-            <w:instrText xml:space="preserve"> PAGEREF _Toc942407 \h </w:instrText>
-          </w:r>
-          <w:r>
-            <w:rPr>
-              <w:noProof/>
-              <w:webHidden/>
-            </w:rPr>
-          </w:r>
-          <w:r>
-            <w:rPr>
-              <w:noProof/>
-              <w:webHidden/>
-            </w:rPr>
-            <w:fldChar w:fldCharType="separate"/>
-          </w:r>
-          <w:r>
-            <w:rPr>
-              <w:noProof/>
-              <w:webHidden/>
-            </w:rPr>
-            <w:t>2</w:t>
-          </w:r>
-          <w:r>
-            <w:rPr>
-              <w:noProof/>
-              <w:webHidden/>
-            </w:rPr>
-            <w:fldChar w:fldCharType="end"/>
-          </w:r>
-          <w:r>
-            <w:rPr>
-              <w:rStyle w:val="Hyperlink"/>
-              <w:noProof/>
-            </w:rPr>
-            <w:fldChar w:fldCharType="end"/>
-          </w:r>
-        </w:p>
-        <w:p>
-          <w:pPr>
-            <w:pStyle w:val="Verzeichnis2"/>
-            <w:tabs>
-              <w:tab w:val="right" w:leader="dot" w:pos="9062"/>
-            </w:tabs>
-            <w:rPr>
-              <w:rFonts w:eastAsiaTheme="minorEastAsia"/>
-              <w:noProof/>
-              <w:lang w:eastAsia="de-DE"/>
-            </w:rPr>
-          </w:pPr>
-          <w:hyperlink w:anchor="_Toc942408" w:history="1">
+          <w:hyperlink w:anchor="_Toc1036069" w:history="1">
             <w:r>
               <w:rPr>
                 <w:rStyle w:val="Hyperlink"/>
                 <w:noProof/>
                 <w:lang w:val="en-GB"/>
               </w:rPr>
-              <w:t>Scan preview</w:t>
+              <w:t>Documentation sc2dsstats</w:t>
             </w:r>
             <w:r>
               <w:rPr>
@@ -199,7 +83,7 @@
                 <w:noProof/>
                 <w:webHidden/>
               </w:rPr>
-              <w:instrText xml:space="preserve"> PAGEREF _Toc942408 \h </w:instrText>
+              <w:instrText xml:space="preserve"> PAGEREF _Toc1036069 \h </w:instrText>
             </w:r>
             <w:r>
               <w:rPr>
@@ -219,7 +103,7 @@
                 <w:noProof/>
                 <w:webHidden/>
               </w:rPr>
-              <w:t>3</w:t>
+              <w:t>2</w:t>
             </w:r>
             <w:r>
               <w:rPr>
@@ -242,15 +126,14 @@
               <w:lang w:eastAsia="de-DE"/>
             </w:rPr>
           </w:pPr>
-          <w:hyperlink w:anchor="_Toc942409" w:history="1">
+          <w:hyperlink w:anchor="_Toc1036070" w:history="1">
             <w:r>
               <w:rPr>
                 <w:rStyle w:val="Hyperlink"/>
                 <w:noProof/>
-                <w:shd w:val="clear" w:color="auto" w:fill="FFFFFF"/>
                 <w:lang w:val="en-GB"/>
               </w:rPr>
-              <w:t>Use sample data</w:t>
+              <w:t>Scan preview</w:t>
             </w:r>
             <w:r>
               <w:rPr>
@@ -271,7 +154,7 @@
                 <w:noProof/>
                 <w:webHidden/>
               </w:rPr>
-              <w:instrText xml:space="preserve"> PAGEREF _Toc942409 \h </w:instrText>
+              <w:instrText xml:space="preserve"> PAGEREF _Toc1036070 \h </w:instrText>
             </w:r>
             <w:r>
               <w:rPr>
@@ -314,7 +197,7 @@
               <w:lang w:eastAsia="de-DE"/>
             </w:rPr>
           </w:pPr>
-          <w:hyperlink w:anchor="_Toc942410" w:history="1">
+          <w:hyperlink w:anchor="_Toc1036071" w:history="1">
             <w:r>
               <w:rPr>
                 <w:rStyle w:val="Hyperlink"/>
@@ -322,6 +205,78 @@
                 <w:shd w:val="clear" w:color="auto" w:fill="FFFFFF"/>
                 <w:lang w:val="en-GB"/>
               </w:rPr>
+              <w:t>Use sample data</w:t>
+            </w:r>
+            <w:r>
+              <w:rPr>
+                <w:noProof/>
+                <w:webHidden/>
+              </w:rPr>
+              <w:tab/>
+            </w:r>
+            <w:r>
+              <w:rPr>
+                <w:noProof/>
+                <w:webHidden/>
+              </w:rPr>
+              <w:fldChar w:fldCharType="begin"/>
+            </w:r>
+            <w:r>
+              <w:rPr>
+                <w:noProof/>
+                <w:webHidden/>
+              </w:rPr>
+              <w:instrText xml:space="preserve"> PAGEREF _Toc1036071 \h </w:instrText>
+            </w:r>
+            <w:r>
+              <w:rPr>
+                <w:noProof/>
+                <w:webHidden/>
+              </w:rPr>
+            </w:r>
+            <w:r>
+              <w:rPr>
+                <w:noProof/>
+                <w:webHidden/>
+              </w:rPr>
+              <w:fldChar w:fldCharType="separate"/>
+            </w:r>
+            <w:r>
+              <w:rPr>
+                <w:noProof/>
+                <w:webHidden/>
+              </w:rPr>
+              <w:t>3</w:t>
+            </w:r>
+            <w:r>
+              <w:rPr>
+                <w:noProof/>
+                <w:webHidden/>
+              </w:rPr>
+              <w:fldChar w:fldCharType="end"/>
+            </w:r>
+          </w:hyperlink>
+        </w:p>
+        <w:p>
+          <w:pPr>
+            <w:pStyle w:val="Verzeichnis2"/>
+            <w:tabs>
+              <w:tab w:val="right" w:leader="dot" w:pos="9062"/>
+            </w:tabs>
+            <w:rPr>
+              <w:rFonts w:eastAsiaTheme="minorEastAsia"/>
+              <w:noProof/>
+              <w:lang w:eastAsia="de-DE"/>
+            </w:rPr>
+          </w:pPr>
+          <w:hyperlink w:anchor="_Toc1036072" w:history="1">
+            <w:r>
+              <w:rPr>
+                <w:rStyle w:val="Hyperlink"/>
+                <w:noProof/>
+                <w:shd w:val="clear" w:color="auto" w:fill="FFFFFF"/>
+                <w:lang w:val="en-GB"/>
+              </w:rPr>
               <w:t>Show graph</w:t>
             </w:r>
             <w:r>
@@ -343,7 +298,7 @@
                 <w:noProof/>
                 <w:webHidden/>
               </w:rPr>
-              <w:instrText xml:space="preserve"> PAGEREF _Toc942410 \h </w:instrText>
+              <w:instrText xml:space="preserve"> PAGEREF _Toc1036072 \h </w:instrText>
             </w:r>
             <w:r>
               <w:rPr>
@@ -386,7 +341,7 @@
               <w:lang w:eastAsia="de-DE"/>
             </w:rPr>
           </w:pPr>
-          <w:hyperlink w:anchor="_Toc942411" w:history="1">
+          <w:hyperlink w:anchor="_Toc1036073" w:history="1">
             <w:r>
               <w:rPr>
                 <w:rStyle w:val="Hyperlink"/>
@@ -414,7 +369,7 @@
                 <w:noProof/>
                 <w:webHidden/>
               </w:rPr>
-              <w:instrText xml:space="preserve"> PAGEREF _Toc942411 \h </w:instrText>
+              <w:instrText xml:space="preserve"> PAGEREF _Toc1036073 \h </w:instrText>
             </w:r>
             <w:r>
               <w:rPr>
@@ -457,7 +412,7 @@
               <w:lang w:eastAsia="de-DE"/>
             </w:rPr>
           </w:pPr>
-          <w:hyperlink w:anchor="_Toc942412" w:history="1">
+          <w:hyperlink w:anchor="_Toc1036074" w:history="1">
             <w:r>
               <w:rPr>
                 <w:rStyle w:val="Hyperlink"/>
@@ -485,7 +440,7 @@
                 <w:noProof/>
                 <w:webHidden/>
               </w:rPr>
-              <w:instrText xml:space="preserve"> PAGEREF _Toc942412 \h </w:instrText>
+              <w:instrText xml:space="preserve"> PAGEREF _Toc1036074 \h </w:instrText>
             </w:r>
             <w:r>
               <w:rPr>
@@ -505,7 +460,7 @@
                 <w:noProof/>
                 <w:webHidden/>
               </w:rPr>
-              <w:t>5</w:t>
+              <w:t>4</w:t>
             </w:r>
             <w:r>
               <w:rPr>
@@ -528,7 +483,7 @@
               <w:lang w:eastAsia="de-DE"/>
             </w:rPr>
           </w:pPr>
-          <w:hyperlink w:anchor="_Toc942413" w:history="1">
+          <w:hyperlink w:anchor="_Toc1036075" w:history="1">
             <w:r>
               <w:rPr>
                 <w:rStyle w:val="Hyperlink"/>
@@ -556,7 +511,7 @@
                 <w:noProof/>
                 <w:webHidden/>
               </w:rPr>
-              <w:instrText xml:space="preserve"> PAGEREF _Toc942413 \h </w:instrText>
+              <w:instrText xml:space="preserve"> PAGEREF _Toc1036075 \h </w:instrText>
             </w:r>
             <w:r>
               <w:rPr>
@@ -599,7 +554,7 @@
               <w:lang w:eastAsia="de-DE"/>
             </w:rPr>
           </w:pPr>
-          <w:hyperlink w:anchor="_Toc942414" w:history="1">
+          <w:hyperlink w:anchor="_Toc1036076" w:history="1">
             <w:r>
               <w:rPr>
                 <w:rStyle w:val="Hyperlink"/>
@@ -627,7 +582,7 @@
                 <w:noProof/>
                 <w:webHidden/>
               </w:rPr>
-              <w:instrText xml:space="preserve"> PAGEREF _Toc942414 \h </w:instrText>
+              <w:instrText xml:space="preserve"> PAGEREF _Toc1036076 \h </w:instrText>
             </w:r>
             <w:r>
               <w:rPr>
@@ -670,7 +625,7 @@
               <w:lang w:eastAsia="de-DE"/>
             </w:rPr>
           </w:pPr>
-          <w:hyperlink w:anchor="_Toc942415" w:history="1">
+          <w:hyperlink w:anchor="_Toc1036077" w:history="1">
             <w:r>
               <w:rPr>
                 <w:rStyle w:val="Hyperlink"/>
@@ -698,7 +653,7 @@
                 <w:noProof/>
                 <w:webHidden/>
               </w:rPr>
-              <w:instrText xml:space="preserve"> PAGEREF _Toc942415 \h </w:instrText>
+              <w:instrText xml:space="preserve"> PAGEREF _Toc1036077 \h </w:instrText>
             </w:r>
             <w:r>
               <w:rPr>
@@ -741,7 +696,7 @@
               <w:lang w:eastAsia="de-DE"/>
             </w:rPr>
           </w:pPr>
-          <w:hyperlink w:anchor="_Toc942416" w:history="1">
+          <w:hyperlink w:anchor="_Toc1036078" w:history="1">
             <w:r>
               <w:rPr>
                 <w:rStyle w:val="Hyperlink"/>
@@ -769,7 +724,7 @@
                 <w:noProof/>
                 <w:webHidden/>
               </w:rPr>
-              <w:instrText xml:space="preserve"> PAGEREF _Toc942416 \h </w:instrText>
+              <w:instrText xml:space="preserve"> PAGEREF _Toc1036078 \h </w:instrText>
             </w:r>
             <w:r>
               <w:rPr>
@@ -812,7 +767,7 @@
               <w:lang w:eastAsia="de-DE"/>
             </w:rPr>
           </w:pPr>
-          <w:hyperlink w:anchor="_Toc942417" w:history="1">
+          <w:hyperlink w:anchor="_Toc1036079" w:history="1">
             <w:r>
               <w:rPr>
                 <w:rStyle w:val="Hyperlink"/>
@@ -840,7 +795,7 @@
                 <w:noProof/>
                 <w:webHidden/>
               </w:rPr>
-              <w:instrText xml:space="preserve"> PAGEREF _Toc942417 \h </w:instrText>
+              <w:instrText xml:space="preserve"> PAGEREF _Toc1036079 \h </w:instrText>
             </w:r>
             <w:r>
               <w:rPr>
@@ -883,7 +838,7 @@
               <w:lang w:eastAsia="de-DE"/>
             </w:rPr>
           </w:pPr>
-          <w:hyperlink w:anchor="_Toc942418" w:history="1">
+          <w:hyperlink w:anchor="_Toc1036080" w:history="1">
             <w:r>
               <w:rPr>
                 <w:rStyle w:val="Hyperlink"/>
@@ -911,7 +866,7 @@
                 <w:noProof/>
                 <w:webHidden/>
               </w:rPr>
-              <w:instrText xml:space="preserve"> PAGEREF _Toc942418 \h </w:instrText>
+              <w:instrText xml:space="preserve"> PAGEREF _Toc1036080 \h </w:instrText>
             </w:r>
             <w:r>
               <w:rPr>
@@ -954,7 +909,7 @@
               <w:lang w:eastAsia="de-DE"/>
             </w:rPr>
           </w:pPr>
-          <w:hyperlink w:anchor="_Toc942419" w:history="1">
+          <w:hyperlink w:anchor="_Toc1036081" w:history="1">
             <w:r>
               <w:rPr>
                 <w:rStyle w:val="Hyperlink"/>
@@ -982,7 +937,7 @@
                 <w:noProof/>
                 <w:webHidden/>
               </w:rPr>
-              <w:instrText xml:space="preserve"> PAGEREF _Toc942419 \h </w:instrText>
+              <w:instrText xml:space="preserve"> PAGEREF _Toc1036081 \h </w:instrText>
             </w:r>
             <w:r>
               <w:rPr>
@@ -1025,7 +980,7 @@
               <w:lang w:eastAsia="de-DE"/>
             </w:rPr>
           </w:pPr>
-          <w:hyperlink w:anchor="_Toc942420" w:history="1">
+          <w:hyperlink w:anchor="_Toc1036082" w:history="1">
             <w:r>
               <w:rPr>
                 <w:rStyle w:val="Hyperlink"/>
@@ -1053,7 +1008,7 @@
                 <w:noProof/>
                 <w:webHidden/>
               </w:rPr>
-              <w:instrText xml:space="preserve"> PAGEREF _Toc942420 \h </w:instrText>
+              <w:instrText xml:space="preserve"> PAGEREF _Toc1036082 \h </w:instrText>
             </w:r>
             <w:r>
               <w:rPr>
@@ -1096,7 +1051,7 @@
               <w:lang w:eastAsia="de-DE"/>
             </w:rPr>
           </w:pPr>
-          <w:hyperlink w:anchor="_Toc942421" w:history="1">
+          <w:hyperlink w:anchor="_Toc1036083" w:history="1">
             <w:r>
               <w:rPr>
                 <w:rStyle w:val="Hyperlink"/>
@@ -1124,7 +1079,7 @@
                 <w:noProof/>
                 <w:webHidden/>
               </w:rPr>
-              <w:instrText xml:space="preserve"> PAGEREF _Toc942421 \h </w:instrText>
+              <w:instrText xml:space="preserve"> PAGEREF _Toc1036083 \h </w:instrText>
             </w:r>
             <w:r>
               <w:rPr>
@@ -1167,7 +1122,7 @@
               <w:lang w:eastAsia="de-DE"/>
             </w:rPr>
           </w:pPr>
-          <w:hyperlink w:anchor="_Toc942422" w:history="1">
+          <w:hyperlink w:anchor="_Toc1036084" w:history="1">
             <w:r>
               <w:rPr>
                 <w:rStyle w:val="Hyperlink"/>
@@ -1195,7 +1150,7 @@
                 <w:noProof/>
                 <w:webHidden/>
               </w:rPr>
-              <w:instrText xml:space="preserve"> PAGEREF _Toc942422 \h </w:instrText>
+              <w:instrText xml:space="preserve"> PAGEREF _Toc1036084 \h </w:instrText>
             </w:r>
             <w:r>
               <w:rPr>
@@ -1238,7 +1193,7 @@
               <w:lang w:eastAsia="de-DE"/>
             </w:rPr>
           </w:pPr>
-          <w:hyperlink w:anchor="_Toc942423" w:history="1">
+          <w:hyperlink w:anchor="_Toc1036085" w:history="1">
             <w:r>
               <w:rPr>
                 <w:rStyle w:val="Hyperlink"/>
@@ -1266,7 +1221,7 @@
                 <w:noProof/>
                 <w:webHidden/>
               </w:rPr>
-              <w:instrText xml:space="preserve"> PAGEREF _Toc942423 \h </w:instrText>
+              <w:instrText xml:space="preserve"> PAGEREF _Toc1036085 \h </w:instrText>
             </w:r>
             <w:r>
               <w:rPr>
@@ -1309,7 +1264,7 @@
               <w:lang w:eastAsia="de-DE"/>
             </w:rPr>
           </w:pPr>
-          <w:hyperlink w:anchor="_Toc942424" w:history="1">
+          <w:hyperlink w:anchor="_Toc1036086" w:history="1">
             <w:r>
               <w:rPr>
                 <w:rStyle w:val="Hyperlink"/>
@@ -1337,7 +1292,7 @@
                 <w:noProof/>
                 <w:webHidden/>
               </w:rPr>
-              <w:instrText xml:space="preserve"> PAGEREF _Toc942424 \h </w:instrText>
+              <w:instrText xml:space="preserve"> PAGEREF _Toc1036086 \h </w:instrText>
             </w:r>
             <w:r>
               <w:rPr>
@@ -1403,7 +1358,7 @@
           <w:lang w:val="en-GB"/>
         </w:rPr>
       </w:pPr>
-      <w:bookmarkStart w:id="1" w:name="_Toc942407"/>
+      <w:bookmarkStart w:id="1" w:name="_Toc1036069"/>
       <w:r>
         <w:rPr>
           <w:lang w:val="en-GB"/>
@@ -1545,135 +1500,6 @@
             <wp:extent cx="5760720" cy="2943860"/>
             <wp:effectExtent l="0" t="0" r="0" b="8890"/>
             <wp:docPr id="1" name="Grafik 1"/>
-            <wp:cNvGraphicFramePr>
-              <a:graphicFrameLocks xmlns:a="http://schemas.openxmlformats.org/drawingml/2006/main" noChangeAspect="1"/>
-            </wp:cNvGraphicFramePr>
-            <a:graphic xmlns:a="http://schemas.openxmlformats.org/drawingml/2006/main">
-              <a:graphicData uri="http://schemas.openxmlformats.org/drawingml/2006/picture">
-                <pic:pic xmlns:pic="http://schemas.openxmlformats.org/drawingml/2006/picture">
-                  <pic:nvPicPr>
-                    <pic:cNvPr id="1" name=""/>
-                    <pic:cNvPicPr/>
-                  </pic:nvPicPr>
-                  <pic:blipFill>
-                    <a:blip r:embed="rId5"/>
-                    <a:stretch>
-                      <a:fillRect/>
-                    </a:stretch>
-                  </pic:blipFill>
-                  <pic:spPr>
-                    <a:xfrm>
-                      <a:off x="0" y="0"/>
-                      <a:ext cx="5760720" cy="2943860"/>
-                    </a:xfrm>
-                    <a:prstGeom prst="rect">
-                      <a:avLst/>
-                    </a:prstGeom>
-                  </pic:spPr>
-                </pic:pic>
-              </a:graphicData>
-            </a:graphic>
-          </wp:inline>
-        </w:drawing>
-      </w:r>
-    </w:p>
-    <w:p>
-      <w:pPr>
-        <w:rPr>
-          <w:lang w:val="en-GB"/>
-        </w:rPr>
-      </w:pPr>
-      <w:r>
-        <w:rPr>
-          <w:lang w:val="en-GB"/>
-        </w:rPr>
-        <w:t xml:space="preserve">At the first start of the application </w:t>
-      </w:r>
-      <w:r>
-        <w:rPr>
-          <w:lang w:val="en-GB"/>
-        </w:rPr>
-        <w:t xml:space="preserve">you have to enter your </w:t>
-      </w:r>
-      <w:proofErr w:type="spellStart"/>
-      <w:r>
-        <w:rPr>
-          <w:lang w:val="en-GB"/>
-        </w:rPr>
-        <w:t>Starcraft</w:t>
-      </w:r>
-      <w:proofErr w:type="spellEnd"/>
-      <w:r>
-        <w:rPr>
-          <w:lang w:val="en-GB"/>
-        </w:rPr>
-        <w:t xml:space="preserve"> 2 p</w:t>
-      </w:r>
-      <w:r>
-        <w:rPr>
-          <w:lang w:val="en-GB"/>
-        </w:rPr>
-        <w:t xml:space="preserve">layer name and the directory path </w:t>
-      </w:r>
-      <w:r>
-        <w:rPr>
-          <w:lang w:val="en-GB"/>
-        </w:rPr>
-        <w:t>to the</w:t>
-      </w:r>
-      <w:r>
-        <w:rPr>
-          <w:lang w:val="en-GB"/>
-        </w:rPr>
-        <w:t xml:space="preserve"> location </w:t>
-      </w:r>
-      <w:r>
-        <w:rPr>
-          <w:lang w:val="en-GB"/>
-        </w:rPr>
-        <w:t>of your Direct Strike replays.</w:t>
-      </w:r>
-    </w:p>
-    <w:p>
-      <w:pPr>
-        <w:rPr>
-          <w:lang w:val="en-GB"/>
-        </w:rPr>
-      </w:pPr>
-    </w:p>
-    <w:p>
-      <w:pPr>
-        <w:pStyle w:val="berschrift2"/>
-        <w:rPr>
-          <w:lang w:val="en-GB"/>
-        </w:rPr>
-      </w:pPr>
-      <w:bookmarkStart w:id="2" w:name="_Toc942408"/>
-      <w:r>
-        <w:rPr>
-          <w:lang w:val="en-GB"/>
-        </w:rPr>
-        <w:lastRenderedPageBreak/>
-        <w:t>Scan preview</w:t>
-      </w:r>
-      <w:bookmarkEnd w:id="2"/>
-    </w:p>
-    <w:p>
-      <w:pPr>
-        <w:rPr>
-          <w:lang w:val="en-GB"/>
-        </w:rPr>
-      </w:pPr>
-      <w:r>
-        <w:rPr>
-          <w:noProof/>
-          <w:lang w:eastAsia="de-DE"/>
-        </w:rPr>
-        <w:drawing>
-          <wp:inline distT="0" distB="0" distL="0" distR="0" wp14:anchorId="6167D251" wp14:editId="66FC4B16">
-            <wp:extent cx="5760720" cy="3904615"/>
-            <wp:effectExtent l="0" t="0" r="0" b="635"/>
-            <wp:docPr id="3" name="Grafik 3"/>
             <wp:cNvGraphicFramePr>
               <a:graphicFrameLocks xmlns:a="http://schemas.openxmlformats.org/drawingml/2006/main" noChangeAspect="1"/>
             </wp:cNvGraphicFramePr>
@@ -1693,7 +1519,7 @@
                   <pic:spPr>
                     <a:xfrm>
                       <a:off x="0" y="0"/>
-                      <a:ext cx="5760720" cy="3904615"/>
+                      <a:ext cx="5760720" cy="2943860"/>
                     </a:xfrm>
                     <a:prstGeom prst="rect">
                       <a:avLst/>
@@ -1716,172 +1542,56 @@
         <w:rPr>
           <w:lang w:val="en-GB"/>
         </w:rPr>
-        <w:t>To be able to display your statistics we have to decode the replays and extract the required in</w:t>
-      </w:r>
-      <w:r>
-        <w:rPr>
-          <w:lang w:val="en-GB"/>
-        </w:rPr>
-        <w:t>formation. The very first run may</w:t>
-      </w:r>
-      <w:r>
-        <w:rPr>
-          <w:lang w:val="en-GB"/>
-        </w:rPr>
-        <w:t xml:space="preserve"> take some time depending on</w:t>
-      </w:r>
-      <w:r>
-        <w:rPr>
-          <w:lang w:val="en-GB"/>
-        </w:rPr>
-        <w:t xml:space="preserve"> the number of replays to </w:t>
+        <w:t xml:space="preserve">At the first start of the application </w:t>
+      </w:r>
+      <w:r>
+        <w:rPr>
+          <w:lang w:val="en-GB"/>
+        </w:rPr>
+        <w:t xml:space="preserve">you have to enter your </w:t>
       </w:r>
       <w:proofErr w:type="spellStart"/>
       <w:r>
         <w:rPr>
           <w:lang w:val="en-GB"/>
         </w:rPr>
-        <w:t>analyz</w:t>
-      </w:r>
-      <w:r>
-        <w:rPr>
-          <w:lang w:val="en-GB"/>
-        </w:rPr>
-        <w:t>e</w:t>
+        <w:t>Starcraft</w:t>
       </w:r>
       <w:proofErr w:type="spellEnd"/>
       <w:r>
         <w:rPr>
           <w:lang w:val="en-GB"/>
         </w:rPr>
-        <w:t xml:space="preserve"> and the hardware you are running at. You can decrease the time needed by increasing the number of CPU Cores used at the cost of the computer workload. </w:t>
-      </w:r>
-    </w:p>
-    <w:p>
-      <w:pPr>
-        <w:rPr>
-          <w:rFonts w:ascii="Segoe UI" w:hAnsi="Segoe UI" w:cs="Segoe UI"/>
-          <w:color w:val="24292E"/>
-          <w:shd w:val="clear" w:color="auto" w:fill="FFFFFF"/>
-          <w:lang w:val="en-GB"/>
-        </w:rPr>
-      </w:pPr>
-      <w:r>
-        <w:rPr>
-          <w:lang w:val="en-GB"/>
-        </w:rPr>
-        <w:t>After hitting the Start button a new window</w:t>
-      </w:r>
-      <w:r>
-        <w:rPr>
-          <w:lang w:val="en-GB"/>
-        </w:rPr>
-        <w:t xml:space="preserve"> pops up with the Perl process dec</w:t>
-      </w:r>
-      <w:r>
-        <w:rPr>
-          <w:lang w:val="en-GB"/>
-        </w:rPr>
-        <w:t>oding the DS-replays using the P</w:t>
-      </w:r>
-      <w:r>
-        <w:rPr>
-          <w:lang w:val="en-GB"/>
-        </w:rPr>
-        <w:t xml:space="preserve">ython script s2_cli from s2protocol </w:t>
-      </w:r>
-      <w:r>
-        <w:rPr>
-          <w:rFonts w:ascii="Segoe UI" w:hAnsi="Segoe UI" w:cs="Segoe UI"/>
-          <w:color w:val="24292E"/>
-          <w:shd w:val="clear" w:color="auto" w:fill="FFFFFF"/>
-          <w:lang w:val="en-GB"/>
-        </w:rPr>
-        <w:t>(</w:t>
-      </w:r>
-      <w:hyperlink r:id="rId7" w:history="1">
-        <w:r>
-          <w:rPr>
-            <w:rStyle w:val="Hyperlink"/>
-            <w:rFonts w:ascii="Segoe UI" w:hAnsi="Segoe UI" w:cs="Segoe UI"/>
-            <w:color w:val="0366D6"/>
-            <w:shd w:val="clear" w:color="auto" w:fill="FFFFFF"/>
-            <w:lang w:val="en-GB"/>
-          </w:rPr>
-          <w:t>https://github.com/Blizzard/s2protocol</w:t>
-        </w:r>
-      </w:hyperlink>
-      <w:r>
-        <w:rPr>
-          <w:rFonts w:ascii="Segoe UI" w:hAnsi="Segoe UI" w:cs="Segoe UI"/>
-          <w:color w:val="24292E"/>
-          <w:shd w:val="clear" w:color="auto" w:fill="FFFFFF"/>
-          <w:lang w:val="en-GB"/>
-        </w:rPr>
-        <w:t>)</w:t>
-      </w:r>
-      <w:r>
-        <w:rPr>
-          <w:rFonts w:ascii="Segoe UI" w:hAnsi="Segoe UI" w:cs="Segoe UI"/>
-          <w:color w:val="24292E"/>
-          <w:shd w:val="clear" w:color="auto" w:fill="FFFFFF"/>
-          <w:lang w:val="en-GB"/>
-        </w:rPr>
-        <w:t>. These s</w:t>
-      </w:r>
-      <w:r>
-        <w:rPr>
-          <w:rFonts w:ascii="Segoe UI" w:hAnsi="Segoe UI" w:cs="Segoe UI"/>
-          <w:color w:val="24292E"/>
-          <w:shd w:val="clear" w:color="auto" w:fill="FFFFFF"/>
-          <w:lang w:val="en-GB"/>
-        </w:rPr>
-        <w:t>cripts are precompiled and tested for Windows 10 64Bit.</w:t>
-      </w:r>
-    </w:p>
-    <w:p>
-      <w:pPr>
-        <w:rPr>
-          <w:rFonts w:ascii="Segoe UI" w:hAnsi="Segoe UI" w:cs="Segoe UI"/>
-          <w:color w:val="24292E"/>
-          <w:shd w:val="clear" w:color="auto" w:fill="FFFFFF"/>
-          <w:lang w:val="en-GB"/>
-        </w:rPr>
-      </w:pPr>
-      <w:r>
-        <w:rPr>
-          <w:rFonts w:ascii="Segoe UI" w:hAnsi="Segoe UI" w:cs="Segoe UI"/>
-          <w:color w:val="24292E"/>
-          <w:shd w:val="clear" w:color="auto" w:fill="FFFFFF"/>
-          <w:lang w:val="en-GB"/>
-        </w:rPr>
-        <w:t>You can quit the process at any time (by closing the window) – it will resume at the latest po</w:t>
-      </w:r>
-      <w:r>
-        <w:rPr>
-          <w:rFonts w:ascii="Segoe UI" w:hAnsi="Segoe UI" w:cs="Segoe UI"/>
-          <w:color w:val="24292E"/>
-          <w:shd w:val="clear" w:color="auto" w:fill="FFFFFF"/>
-          <w:lang w:val="en-GB"/>
-        </w:rPr>
-        <w:t>si</w:t>
-      </w:r>
-      <w:r>
-        <w:rPr>
-          <w:rFonts w:ascii="Segoe UI" w:hAnsi="Segoe UI" w:cs="Segoe UI"/>
-          <w:color w:val="24292E"/>
-          <w:shd w:val="clear" w:color="auto" w:fill="FFFFFF"/>
-          <w:lang w:val="en-GB"/>
-        </w:rPr>
-        <w:t>tion next time. During the run you can use the menu ‘File-&gt;Reload data’ to display the already computed replays.</w:t>
-      </w:r>
-    </w:p>
-    <w:p>
-      <w:pPr>
-        <w:rPr>
-          <w:rFonts w:ascii="Segoe UI" w:hAnsi="Segoe UI" w:cs="Segoe UI"/>
-          <w:color w:val="24292E"/>
-          <w:shd w:val="clear" w:color="auto" w:fill="FFFFFF"/>
+        <w:t xml:space="preserve"> 2 p</w:t>
+      </w:r>
+      <w:r>
+        <w:rPr>
+          <w:lang w:val="en-GB"/>
+        </w:rPr>
+        <w:t xml:space="preserve">layer name and the directory path </w:t>
+      </w:r>
+      <w:r>
+        <w:rPr>
+          <w:lang w:val="en-GB"/>
+        </w:rPr>
+        <w:t>to the</w:t>
+      </w:r>
+      <w:r>
+        <w:rPr>
+          <w:lang w:val="en-GB"/>
+        </w:rPr>
+        <w:t xml:space="preserve"> location </w:t>
+      </w:r>
+      <w:r>
+        <w:rPr>
+          <w:lang w:val="en-GB"/>
+        </w:rPr>
+        <w:t>of your Direct Strike replays.</w:t>
+      </w:r>
+    </w:p>
+    <w:p>
+      <w:pPr>
+        <w:rPr>
           <w:lang w:val="en-GB"/>
         </w:rPr>
       </w:pPr>
@@ -1890,84 +1600,22 @@
       <w:pPr>
         <w:pStyle w:val="berschrift2"/>
         <w:rPr>
-          <w:shd w:val="clear" w:color="auto" w:fill="FFFFFF"/>
-          <w:lang w:val="en-GB"/>
-        </w:rPr>
-      </w:pPr>
-      <w:bookmarkStart w:id="3" w:name="_Toc942409"/>
-      <w:r>
-        <w:rPr>
-          <w:shd w:val="clear" w:color="auto" w:fill="FFFFFF"/>
-          <w:lang w:val="en-GB"/>
-        </w:rPr>
-        <w:t>Use sample data</w:t>
-      </w:r>
-      <w:bookmarkEnd w:id="3"/>
-    </w:p>
-    <w:p>
-      <w:pPr>
-        <w:rPr>
-          <w:rFonts w:ascii="Segoe UI" w:hAnsi="Segoe UI" w:cs="Segoe UI"/>
-          <w:color w:val="24292E"/>
-          <w:shd w:val="clear" w:color="auto" w:fill="FFFFFF"/>
-          <w:lang w:val="en-GB"/>
-        </w:rPr>
-      </w:pPr>
-    </w:p>
-    <w:p>
-      <w:pPr>
-        <w:rPr>
-          <w:rFonts w:ascii="Segoe UI" w:hAnsi="Segoe UI" w:cs="Segoe UI"/>
-          <w:color w:val="24292E"/>
-          <w:shd w:val="clear" w:color="auto" w:fill="FFFFFF"/>
-          <w:lang w:val="en-GB"/>
-        </w:rPr>
-      </w:pPr>
-      <w:r>
-        <w:rPr>
-          <w:rFonts w:ascii="Segoe UI" w:hAnsi="Segoe UI" w:cs="Segoe UI"/>
-          <w:color w:val="24292E"/>
-          <w:shd w:val="clear" w:color="auto" w:fill="FFFFFF"/>
-          <w:lang w:val="en-GB"/>
-        </w:rPr>
-        <w:t>You can press the ‘use sample data’ checkbox to get some sample data you can work with. If you uncheck it your own data will be active again.</w:t>
-      </w:r>
-    </w:p>
-    <w:p>
-      <w:pPr>
-        <w:rPr>
-          <w:rFonts w:ascii="Segoe UI" w:hAnsi="Segoe UI" w:cs="Segoe UI"/>
-          <w:color w:val="24292E"/>
-          <w:shd w:val="clear" w:color="auto" w:fill="FFFFFF"/>
-          <w:lang w:val="en-GB"/>
-        </w:rPr>
-      </w:pPr>
-    </w:p>
-    <w:p>
-      <w:pPr>
-        <w:pStyle w:val="berschrift2"/>
-        <w:rPr>
-          <w:shd w:val="clear" w:color="auto" w:fill="FFFFFF"/>
-          <w:lang w:val="en-GB"/>
-        </w:rPr>
-      </w:pPr>
-      <w:bookmarkStart w:id="4" w:name="_Toc942410"/>
-      <w:r>
-        <w:rPr>
-          <w:shd w:val="clear" w:color="auto" w:fill="FFFFFF"/>
+          <w:lang w:val="en-GB"/>
+        </w:rPr>
+      </w:pPr>
+      <w:bookmarkStart w:id="2" w:name="_Toc1036070"/>
+      <w:r>
+        <w:rPr>
           <w:lang w:val="en-GB"/>
         </w:rPr>
         <w:lastRenderedPageBreak/>
-        <w:t>Show graph</w:t>
-      </w:r>
-      <w:bookmarkEnd w:id="4"/>
-    </w:p>
-    <w:p>
-      <w:pPr>
-        <w:rPr>
-          <w:rFonts w:ascii="Segoe UI" w:hAnsi="Segoe UI" w:cs="Segoe UI"/>
-          <w:color w:val="24292E"/>
-          <w:shd w:val="clear" w:color="auto" w:fill="FFFFFF"/>
+        <w:t>Scan preview</w:t>
+      </w:r>
+      <w:bookmarkEnd w:id="2"/>
+    </w:p>
+    <w:p>
+      <w:pPr>
+        <w:rPr>
           <w:lang w:val="en-GB"/>
         </w:rPr>
       </w:pPr>
@@ -1977,10 +1625,10 @@
           <w:lang w:eastAsia="de-DE"/>
         </w:rPr>
         <w:drawing>
-          <wp:inline distT="0" distB="0" distL="0" distR="0" wp14:anchorId="77D966C7" wp14:editId="6A48CDB0">
+          <wp:inline distT="0" distB="0" distL="0" distR="0" wp14:anchorId="6167D251" wp14:editId="66FC4B16">
             <wp:extent cx="5760720" cy="3904615"/>
             <wp:effectExtent l="0" t="0" r="0" b="635"/>
-            <wp:docPr id="4" name="Grafik 4"/>
+            <wp:docPr id="3" name="Grafik 3"/>
             <wp:cNvGraphicFramePr>
               <a:graphicFrameLocks xmlns:a="http://schemas.openxmlformats.org/drawingml/2006/main" noChangeAspect="1"/>
             </wp:cNvGraphicFramePr>
@@ -1992,7 +1640,7 @@
                     <pic:cNvPicPr/>
                   </pic:nvPicPr>
                   <pic:blipFill>
-                    <a:blip r:embed="rId8"/>
+                    <a:blip r:embed="rId7"/>
                     <a:stretch>
                       <a:fillRect/>
                     </a:stretch>
@@ -2023,6 +1671,313 @@
         <w:rPr>
           <w:lang w:val="en-GB"/>
         </w:rPr>
+        <w:t>To be able to display your statistics we have to decode the replays and extract the required in</w:t>
+      </w:r>
+      <w:r>
+        <w:rPr>
+          <w:lang w:val="en-GB"/>
+        </w:rPr>
+        <w:t>formation. The very first run may</w:t>
+      </w:r>
+      <w:r>
+        <w:rPr>
+          <w:lang w:val="en-GB"/>
+        </w:rPr>
+        <w:t xml:space="preserve"> take some time depending on</w:t>
+      </w:r>
+      <w:r>
+        <w:rPr>
+          <w:lang w:val="en-GB"/>
+        </w:rPr>
+        <w:t xml:space="preserve"> the number of replays to </w:t>
+      </w:r>
+      <w:proofErr w:type="spellStart"/>
+      <w:r>
+        <w:rPr>
+          <w:lang w:val="en-GB"/>
+        </w:rPr>
+        <w:t>analyz</w:t>
+      </w:r>
+      <w:r>
+        <w:rPr>
+          <w:lang w:val="en-GB"/>
+        </w:rPr>
+        <w:t>e</w:t>
+      </w:r>
+      <w:proofErr w:type="spellEnd"/>
+      <w:r>
+        <w:rPr>
+          <w:lang w:val="en-GB"/>
+        </w:rPr>
+        <w:t xml:space="preserve"> and the hardware you are running at. You can decrease the time needed by increasing the number of CPU Cores used at the cost of the computer workload. </w:t>
+      </w:r>
+    </w:p>
+    <w:p>
+      <w:pPr>
+        <w:rPr>
+          <w:rFonts w:ascii="Segoe UI" w:hAnsi="Segoe UI" w:cs="Segoe UI"/>
+          <w:color w:val="24292E"/>
+          <w:shd w:val="clear" w:color="auto" w:fill="FFFFFF"/>
+          <w:lang w:val="en-GB"/>
+        </w:rPr>
+      </w:pPr>
+      <w:r>
+        <w:rPr>
+          <w:lang w:val="en-GB"/>
+        </w:rPr>
+        <w:t>After hitting the Start button a new window</w:t>
+      </w:r>
+      <w:r>
+        <w:rPr>
+          <w:lang w:val="en-GB"/>
+        </w:rPr>
+        <w:t xml:space="preserve"> pops up with the Perl process dec</w:t>
+      </w:r>
+      <w:r>
+        <w:rPr>
+          <w:lang w:val="en-GB"/>
+        </w:rPr>
+        <w:t>oding the DS-replays using the P</w:t>
+      </w:r>
+      <w:r>
+        <w:rPr>
+          <w:lang w:val="en-GB"/>
+        </w:rPr>
+        <w:t xml:space="preserve">ython script s2_cli from s2protocol </w:t>
+      </w:r>
+      <w:r>
+        <w:rPr>
+          <w:rFonts w:ascii="Segoe UI" w:hAnsi="Segoe UI" w:cs="Segoe UI"/>
+          <w:color w:val="24292E"/>
+          <w:shd w:val="clear" w:color="auto" w:fill="FFFFFF"/>
+          <w:lang w:val="en-GB"/>
+        </w:rPr>
+        <w:t>(</w:t>
+      </w:r>
+      <w:hyperlink r:id="rId8" w:history="1">
+        <w:r>
+          <w:rPr>
+            <w:rStyle w:val="Hyperlink"/>
+            <w:rFonts w:ascii="Segoe UI" w:hAnsi="Segoe UI" w:cs="Segoe UI"/>
+            <w:color w:val="0366D6"/>
+            <w:shd w:val="clear" w:color="auto" w:fill="FFFFFF"/>
+            <w:lang w:val="en-GB"/>
+          </w:rPr>
+          <w:t>https://github.com/Blizzard/s2protocol</w:t>
+        </w:r>
+      </w:hyperlink>
+      <w:r>
+        <w:rPr>
+          <w:rFonts w:ascii="Segoe UI" w:hAnsi="Segoe UI" w:cs="Segoe UI"/>
+          <w:color w:val="24292E"/>
+          <w:shd w:val="clear" w:color="auto" w:fill="FFFFFF"/>
+          <w:lang w:val="en-GB"/>
+        </w:rPr>
+        <w:t>)</w:t>
+      </w:r>
+      <w:r>
+        <w:rPr>
+          <w:rFonts w:ascii="Segoe UI" w:hAnsi="Segoe UI" w:cs="Segoe UI"/>
+          <w:color w:val="24292E"/>
+          <w:shd w:val="clear" w:color="auto" w:fill="FFFFFF"/>
+          <w:lang w:val="en-GB"/>
+        </w:rPr>
+        <w:t>. These s</w:t>
+      </w:r>
+      <w:r>
+        <w:rPr>
+          <w:rFonts w:ascii="Segoe UI" w:hAnsi="Segoe UI" w:cs="Segoe UI"/>
+          <w:color w:val="24292E"/>
+          <w:shd w:val="clear" w:color="auto" w:fill="FFFFFF"/>
+          <w:lang w:val="en-GB"/>
+        </w:rPr>
+        <w:t>cripts are precompiled and tested for Windows 10 64Bit.</w:t>
+      </w:r>
+    </w:p>
+    <w:p>
+      <w:pPr>
+        <w:rPr>
+          <w:rFonts w:ascii="Segoe UI" w:hAnsi="Segoe UI" w:cs="Segoe UI"/>
+          <w:color w:val="24292E"/>
+          <w:shd w:val="clear" w:color="auto" w:fill="FFFFFF"/>
+          <w:lang w:val="en-GB"/>
+        </w:rPr>
+      </w:pPr>
+      <w:r>
+        <w:rPr>
+          <w:rFonts w:ascii="Segoe UI" w:hAnsi="Segoe UI" w:cs="Segoe UI"/>
+          <w:color w:val="24292E"/>
+          <w:shd w:val="clear" w:color="auto" w:fill="FFFFFF"/>
+          <w:lang w:val="en-GB"/>
+        </w:rPr>
+        <w:t>You can quit the process at any time (by closing the window) – it will resume at the latest po</w:t>
+      </w:r>
+      <w:r>
+        <w:rPr>
+          <w:rFonts w:ascii="Segoe UI" w:hAnsi="Segoe UI" w:cs="Segoe UI"/>
+          <w:color w:val="24292E"/>
+          <w:shd w:val="clear" w:color="auto" w:fill="FFFFFF"/>
+          <w:lang w:val="en-GB"/>
+        </w:rPr>
+        <w:t>si</w:t>
+      </w:r>
+      <w:r>
+        <w:rPr>
+          <w:rFonts w:ascii="Segoe UI" w:hAnsi="Segoe UI" w:cs="Segoe UI"/>
+          <w:color w:val="24292E"/>
+          <w:shd w:val="clear" w:color="auto" w:fill="FFFFFF"/>
+          <w:lang w:val="en-GB"/>
+        </w:rPr>
+        <w:t>tion next time. During the run you can use the menu ‘File-&gt;Reload data’ to display the already computed replays.</w:t>
+      </w:r>
+    </w:p>
+    <w:p>
+      <w:pPr>
+        <w:rPr>
+          <w:rFonts w:ascii="Segoe UI" w:hAnsi="Segoe UI" w:cs="Segoe UI"/>
+          <w:color w:val="24292E"/>
+          <w:shd w:val="clear" w:color="auto" w:fill="FFFFFF"/>
+          <w:lang w:val="en-GB"/>
+        </w:rPr>
+      </w:pPr>
+    </w:p>
+    <w:p>
+      <w:pPr>
+        <w:pStyle w:val="berschrift2"/>
+        <w:rPr>
+          <w:shd w:val="clear" w:color="auto" w:fill="FFFFFF"/>
+          <w:lang w:val="en-GB"/>
+        </w:rPr>
+      </w:pPr>
+      <w:bookmarkStart w:id="3" w:name="_Toc1036071"/>
+      <w:r>
+        <w:rPr>
+          <w:shd w:val="clear" w:color="auto" w:fill="FFFFFF"/>
+          <w:lang w:val="en-GB"/>
+        </w:rPr>
+        <w:t>Use sample data</w:t>
+      </w:r>
+      <w:bookmarkEnd w:id="3"/>
+    </w:p>
+    <w:p>
+      <w:pPr>
+        <w:rPr>
+          <w:rFonts w:ascii="Segoe UI" w:hAnsi="Segoe UI" w:cs="Segoe UI"/>
+          <w:color w:val="24292E"/>
+          <w:shd w:val="clear" w:color="auto" w:fill="FFFFFF"/>
+          <w:lang w:val="en-GB"/>
+        </w:rPr>
+      </w:pPr>
+    </w:p>
+    <w:p>
+      <w:pPr>
+        <w:rPr>
+          <w:rFonts w:ascii="Segoe UI" w:hAnsi="Segoe UI" w:cs="Segoe UI"/>
+          <w:color w:val="24292E"/>
+          <w:shd w:val="clear" w:color="auto" w:fill="FFFFFF"/>
+          <w:lang w:val="en-GB"/>
+        </w:rPr>
+      </w:pPr>
+      <w:r>
+        <w:rPr>
+          <w:rFonts w:ascii="Segoe UI" w:hAnsi="Segoe UI" w:cs="Segoe UI"/>
+          <w:color w:val="24292E"/>
+          <w:shd w:val="clear" w:color="auto" w:fill="FFFFFF"/>
+          <w:lang w:val="en-GB"/>
+        </w:rPr>
+        <w:t>You can press the ‘use sample data’ checkbox to get some sample data you can work with. If you uncheck it your own data will be active again.</w:t>
+      </w:r>
+    </w:p>
+    <w:p>
+      <w:pPr>
+        <w:rPr>
+          <w:rFonts w:ascii="Segoe UI" w:hAnsi="Segoe UI" w:cs="Segoe UI"/>
+          <w:color w:val="24292E"/>
+          <w:shd w:val="clear" w:color="auto" w:fill="FFFFFF"/>
+          <w:lang w:val="en-GB"/>
+        </w:rPr>
+      </w:pPr>
+    </w:p>
+    <w:p>
+      <w:pPr>
+        <w:pStyle w:val="berschrift2"/>
+        <w:rPr>
+          <w:shd w:val="clear" w:color="auto" w:fill="FFFFFF"/>
+          <w:lang w:val="en-GB"/>
+        </w:rPr>
+      </w:pPr>
+      <w:bookmarkStart w:id="4" w:name="_Toc1036072"/>
+      <w:r>
+        <w:rPr>
+          <w:shd w:val="clear" w:color="auto" w:fill="FFFFFF"/>
+          <w:lang w:val="en-GB"/>
+        </w:rPr>
+        <w:lastRenderedPageBreak/>
+        <w:t>Show graph</w:t>
+      </w:r>
+      <w:bookmarkEnd w:id="4"/>
+    </w:p>
+    <w:p>
+      <w:pPr>
+        <w:rPr>
+          <w:rFonts w:ascii="Segoe UI" w:hAnsi="Segoe UI" w:cs="Segoe UI"/>
+          <w:color w:val="24292E"/>
+          <w:shd w:val="clear" w:color="auto" w:fill="FFFFFF"/>
+          <w:lang w:val="en-GB"/>
+        </w:rPr>
+      </w:pPr>
+      <w:r>
+        <w:rPr>
+          <w:noProof/>
+          <w:lang w:eastAsia="de-DE"/>
+        </w:rPr>
+        <w:drawing>
+          <wp:inline distT="0" distB="0" distL="0" distR="0" wp14:anchorId="77D966C7" wp14:editId="6A48CDB0">
+            <wp:extent cx="5760720" cy="3904615"/>
+            <wp:effectExtent l="0" t="0" r="0" b="635"/>
+            <wp:docPr id="4" name="Grafik 4"/>
+            <wp:cNvGraphicFramePr>
+              <a:graphicFrameLocks xmlns:a="http://schemas.openxmlformats.org/drawingml/2006/main" noChangeAspect="1"/>
+            </wp:cNvGraphicFramePr>
+            <a:graphic xmlns:a="http://schemas.openxmlformats.org/drawingml/2006/main">
+              <a:graphicData uri="http://schemas.openxmlformats.org/drawingml/2006/picture">
+                <pic:pic xmlns:pic="http://schemas.openxmlformats.org/drawingml/2006/picture">
+                  <pic:nvPicPr>
+                    <pic:cNvPr id="1" name=""/>
+                    <pic:cNvPicPr/>
+                  </pic:nvPicPr>
+                  <pic:blipFill>
+                    <a:blip r:embed="rId9"/>
+                    <a:stretch>
+                      <a:fillRect/>
+                    </a:stretch>
+                  </pic:blipFill>
+                  <pic:spPr>
+                    <a:xfrm>
+                      <a:off x="0" y="0"/>
+                      <a:ext cx="5760720" cy="3904615"/>
+                    </a:xfrm>
+                    <a:prstGeom prst="rect">
+                      <a:avLst/>
+                    </a:prstGeom>
+                  </pic:spPr>
+                </pic:pic>
+              </a:graphicData>
+            </a:graphic>
+          </wp:inline>
+        </w:drawing>
+      </w:r>
+    </w:p>
+    <w:p>
+      <w:pPr>
+        <w:rPr>
+          <w:lang w:val="en-GB"/>
+        </w:rPr>
+      </w:pPr>
+      <w:r>
+        <w:rPr>
+          <w:lang w:val="en-GB"/>
+        </w:rPr>
         <w:t>Pressing the S</w:t>
       </w:r>
       <w:r>
@@ -2077,7 +2032,7 @@
           <w:lang w:val="en-GB"/>
         </w:rPr>
       </w:pPr>
-      <w:bookmarkStart w:id="5" w:name="_Toc942411"/>
+      <w:bookmarkStart w:id="5" w:name="_Toc1036073"/>
       <w:r>
         <w:rPr>
           <w:lang w:val="en-GB"/>
@@ -2123,7 +2078,7 @@
                     </pic:cNvPicPr>
                   </pic:nvPicPr>
                   <pic:blipFill>
-                    <a:blip r:embed="rId9">
+                    <a:blip r:embed="rId10">
                       <a:extLst>
                         <a:ext uri="{28A0092B-C50C-407E-A947-70E740481C1C}">
                           <a14:useLocalDpi xmlns:a14="http://schemas.microsoft.com/office/drawing/2010/main" val="0"/>
@@ -2293,12 +2248,11 @@
           <w:lang w:val="en-GB"/>
         </w:rPr>
       </w:pPr>
-      <w:bookmarkStart w:id="6" w:name="_Toc942412"/>
-      <w:r>
-        <w:rPr>
-          <w:lang w:val="en-GB"/>
-        </w:rPr>
-        <w:lastRenderedPageBreak/>
+      <w:bookmarkStart w:id="6" w:name="_Toc1036074"/>
+      <w:r>
+        <w:rPr>
+          <w:lang w:val="en-GB"/>
+        </w:rPr>
         <w:t>Vs commander</w:t>
       </w:r>
       <w:bookmarkEnd w:id="6"/>
@@ -2314,6 +2268,7 @@
           <w:noProof/>
           <w:lang w:eastAsia="de-DE"/>
         </w:rPr>
+        <w:lastRenderedPageBreak/>
         <w:drawing>
           <wp:anchor distT="0" distB="0" distL="114300" distR="114300" simplePos="0" relativeHeight="251659264" behindDoc="0" locked="0" layoutInCell="1" allowOverlap="1" wp14:anchorId="19D73330" wp14:editId="6FD385D6">
             <wp:simplePos x="901700" y="1098550"/>
@@ -2340,7 +2295,7 @@
                     </pic:cNvPicPr>
                   </pic:nvPicPr>
                   <pic:blipFill>
-                    <a:blip r:embed="rId10">
+                    <a:blip r:embed="rId11">
                       <a:extLst>
                         <a:ext uri="{28A0092B-C50C-407E-A947-70E740481C1C}">
                           <a14:useLocalDpi xmlns:a14="http://schemas.microsoft.com/office/drawing/2010/main" val="0"/>
@@ -2438,7 +2393,7 @@
           <w:lang w:val="en-GB"/>
         </w:rPr>
       </w:pPr>
-      <w:bookmarkStart w:id="7" w:name="_Toc942413"/>
+      <w:bookmarkStart w:id="7" w:name="_Toc1036075"/>
       <w:r>
         <w:rPr>
           <w:lang w:val="en-GB"/>
@@ -2476,7 +2431,7 @@
                     </pic:cNvPicPr>
                   </pic:nvPicPr>
                   <pic:blipFill>
-                    <a:blip r:embed="rId11">
+                    <a:blip r:embed="rId12">
                       <a:extLst>
                         <a:ext uri="{28A0092B-C50C-407E-A947-70E740481C1C}">
                           <a14:useLocalDpi xmlns:a14="http://schemas.microsoft.com/office/drawing/2010/main" val="0"/>
@@ -2697,7 +2652,7 @@
           <w:lang w:val="en-GB"/>
         </w:rPr>
       </w:pPr>
-      <w:bookmarkStart w:id="8" w:name="_Toc942414"/>
+      <w:bookmarkStart w:id="8" w:name="_Toc1036076"/>
       <w:r>
         <w:rPr>
           <w:lang w:val="en-GB"/>
@@ -2735,7 +2690,7 @@
                     </pic:cNvPicPr>
                   </pic:nvPicPr>
                   <pic:blipFill>
-                    <a:blip r:embed="rId12">
+                    <a:blip r:embed="rId13">
                       <a:extLst>
                         <a:ext uri="{28A0092B-C50C-407E-A947-70E740481C1C}">
                           <a14:useLocalDpi xmlns:a14="http://schemas.microsoft.com/office/drawing/2010/main" val="0"/>
@@ -2939,72 +2894,72 @@
         <w:rPr>
           <w:lang w:val="en-GB"/>
         </w:rPr>
+        <w:t xml:space="preserve">By checking the ‘Duration’ checkbox all games below the given </w:t>
+      </w:r>
+      <w:proofErr w:type="spellStart"/>
+      <w:r>
+        <w:rPr>
+          <w:lang w:val="en-GB"/>
+        </w:rPr>
+        <w:t>gameloops</w:t>
+      </w:r>
+      <w:proofErr w:type="spellEnd"/>
+      <w:r>
+        <w:rPr>
+          <w:lang w:val="en-GB"/>
+        </w:rPr>
+        <w:t xml:space="preserve"> are filtered out. </w:t>
+      </w:r>
+      <w:r>
+        <w:rPr>
+          <w:lang w:val="en-GB"/>
+        </w:rPr>
+        <w:t xml:space="preserve">22.4 </w:t>
+      </w:r>
+      <w:proofErr w:type="spellStart"/>
+      <w:r>
+        <w:rPr>
+          <w:lang w:val="en-GB"/>
+        </w:rPr>
+        <w:t>gameloops</w:t>
+      </w:r>
+      <w:proofErr w:type="spellEnd"/>
+      <w:r>
+        <w:rPr>
+          <w:lang w:val="en-GB"/>
+        </w:rPr>
+        <w:t xml:space="preserve"> equals o</w:t>
+      </w:r>
+      <w:r>
+        <w:rPr>
+          <w:lang w:val="en-GB"/>
+        </w:rPr>
+        <w:t xml:space="preserve">ne real live </w:t>
+      </w:r>
+      <w:r>
+        <w:rPr>
+          <w:lang w:val="en-GB"/>
+        </w:rPr>
+        <w:t>second</w:t>
+      </w:r>
+      <w:r>
+        <w:rPr>
+          <w:lang w:val="en-GB"/>
+        </w:rPr>
+        <w:t xml:space="preserve">. </w:t>
+      </w:r>
+    </w:p>
+    <w:p>
+      <w:pPr>
+        <w:rPr>
+          <w:lang w:val="en-GB"/>
+        </w:rPr>
+      </w:pPr>
+      <w:r>
+        <w:rPr>
+          <w:lang w:val="en-GB"/>
+        </w:rPr>
         <w:lastRenderedPageBreak/>
-        <w:t xml:space="preserve">By checking the ‘Duration’ checkbox all games below the given </w:t>
-      </w:r>
-      <w:proofErr w:type="spellStart"/>
-      <w:r>
-        <w:rPr>
-          <w:lang w:val="en-GB"/>
-        </w:rPr>
-        <w:t>gameloops</w:t>
-      </w:r>
-      <w:proofErr w:type="spellEnd"/>
-      <w:r>
-        <w:rPr>
-          <w:lang w:val="en-GB"/>
-        </w:rPr>
-        <w:t xml:space="preserve"> are filtered out. </w:t>
-      </w:r>
-      <w:r>
-        <w:rPr>
-          <w:lang w:val="en-GB"/>
-        </w:rPr>
-        <w:t xml:space="preserve">22.4 </w:t>
-      </w:r>
-      <w:proofErr w:type="spellStart"/>
-      <w:r>
-        <w:rPr>
-          <w:lang w:val="en-GB"/>
-        </w:rPr>
-        <w:t>gameloops</w:t>
-      </w:r>
-      <w:proofErr w:type="spellEnd"/>
-      <w:r>
-        <w:rPr>
-          <w:lang w:val="en-GB"/>
-        </w:rPr>
-        <w:t xml:space="preserve"> equals o</w:t>
-      </w:r>
-      <w:r>
-        <w:rPr>
-          <w:lang w:val="en-GB"/>
-        </w:rPr>
-        <w:t xml:space="preserve">ne real live </w:t>
-      </w:r>
-      <w:r>
-        <w:rPr>
-          <w:lang w:val="en-GB"/>
-        </w:rPr>
-        <w:t>second</w:t>
-      </w:r>
-      <w:r>
-        <w:rPr>
-          <w:lang w:val="en-GB"/>
-        </w:rPr>
-        <w:t xml:space="preserve">. </w:t>
-      </w:r>
-    </w:p>
-    <w:p>
-      <w:pPr>
-        <w:rPr>
-          <w:lang w:val="en-GB"/>
-        </w:rPr>
-      </w:pPr>
-      <w:r>
-        <w:rPr>
-          <w:lang w:val="en-GB"/>
-        </w:rPr>
         <w:t xml:space="preserve">By checking the ‘Leaver’ checkbox all games with at least one player leaving the game before the given </w:t>
       </w:r>
       <w:proofErr w:type="spellStart"/>
@@ -3195,7 +3150,7 @@
             <o:lock v:ext="edit" aspectratio="t"/>
           </v:shapetype>
           <v:shape id="_x0000_i1025" type="#_x0000_t75" style="width:224.75pt;height:102.8pt">
-            <v:imagedata r:id="rId13" o:title="071c95dd-bfbc-4111-9b9f-525d988b56f9"/>
+            <v:imagedata r:id="rId14" o:title="071c95dd-bfbc-4111-9b9f-525d988b56f9"/>
           </v:shape>
         </w:pict>
       </w:r>
@@ -3205,7 +3160,7 @@
         </w:rPr>
         <w:pict>
           <v:shape id="_x0000_i1026" type="#_x0000_t75" style="width:226.4pt;height:103.2pt">
-            <v:imagedata r:id="rId14" o:title="82d1eb27-013d-4d2d-b6f7-d7a4ef556874"/>
+            <v:imagedata r:id="rId15" o:title="82d1eb27-013d-4d2d-b6f7-d7a4ef556874"/>
           </v:shape>
         </w:pict>
       </w:r>
@@ -3262,7 +3217,7 @@
                     </pic:cNvPicPr>
                   </pic:nvPicPr>
                   <pic:blipFill>
-                    <a:blip r:embed="rId15">
+                    <a:blip r:embed="rId16">
                       <a:extLst>
                         <a:ext uri="{28A0092B-C50C-407E-A947-70E740481C1C}">
                           <a14:useLocalDpi xmlns:a14="http://schemas.microsoft.com/office/drawing/2010/main" val="0"/>
@@ -3347,7 +3302,7 @@
           <w:lang w:val="en-GB"/>
         </w:rPr>
       </w:pPr>
-      <w:bookmarkStart w:id="9" w:name="_Toc942415"/>
+      <w:bookmarkStart w:id="9" w:name="_Toc1036077"/>
       <w:r>
         <w:rPr>
           <w:lang w:val="en-GB"/>
@@ -3385,7 +3340,7 @@
                     </pic:cNvPicPr>
                   </pic:nvPicPr>
                   <pic:blipFill>
-                    <a:blip r:embed="rId16">
+                    <a:blip r:embed="rId17">
                       <a:extLst>
                         <a:ext uri="{28A0092B-C50C-407E-A947-70E740481C1C}">
                           <a14:useLocalDpi xmlns:a14="http://schemas.microsoft.com/office/drawing/2010/main" val="0"/>
@@ -3450,7 +3405,7 @@
           <w:lang w:val="en-GB"/>
         </w:rPr>
       </w:pPr>
-      <w:bookmarkStart w:id="10" w:name="_Toc942416"/>
+      <w:bookmarkStart w:id="10" w:name="_Toc1036078"/>
       <w:r>
         <w:rPr>
           <w:lang w:val="en-GB"/>
@@ -3474,7 +3429,7 @@
           <w:lang w:val="en-GB"/>
         </w:rPr>
       </w:pPr>
-      <w:bookmarkStart w:id="11" w:name="_Toc942417"/>
+      <w:bookmarkStart w:id="11" w:name="_Toc1036079"/>
       <w:r>
         <w:rPr>
           <w:lang w:val="en-GB"/>
@@ -3510,7 +3465,7 @@
                     <pic:cNvPicPr/>
                   </pic:nvPicPr>
                   <pic:blipFill>
-                    <a:blip r:embed="rId17"/>
+                    <a:blip r:embed="rId18"/>
                     <a:stretch>
                       <a:fillRect/>
                     </a:stretch>
@@ -3570,7 +3525,7 @@
           <w:lang w:val="en-GB"/>
         </w:rPr>
       </w:pPr>
-      <w:bookmarkStart w:id="12" w:name="_Toc942418"/>
+      <w:bookmarkStart w:id="12" w:name="_Toc1036080"/>
       <w:r>
         <w:rPr>
           <w:lang w:val="en-GB"/>
@@ -3618,7 +3573,7 @@
           <w:lang w:val="en-GB"/>
         </w:rPr>
       </w:pPr>
-      <w:bookmarkStart w:id="13" w:name="_Toc942419"/>
+      <w:bookmarkStart w:id="13" w:name="_Toc1036081"/>
       <w:r>
         <w:rPr>
           <w:lang w:val="en-GB"/>
@@ -3678,7 +3633,7 @@
           <w:lang w:val="en-GB"/>
         </w:rPr>
       </w:pPr>
-      <w:bookmarkStart w:id="14" w:name="_Toc942420"/>
+      <w:bookmarkStart w:id="14" w:name="_Toc1036082"/>
       <w:r>
         <w:rPr>
           <w:lang w:val="en-GB"/>
@@ -3758,19 +3713,19 @@
           <w:lang w:val="en-GB"/>
         </w:rPr>
       </w:pPr>
-      <w:bookmarkStart w:id="15" w:name="_Toc942421"/>
-      <w:r>
-        <w:rPr>
-          <w:lang w:val="en-GB"/>
-        </w:rPr>
-        <w:t>File-&gt;Save as</w:t>
+      <w:bookmarkStart w:id="15" w:name="_Toc1036083"/>
+      <w:r>
+        <w:rPr>
+          <w:lang w:val="en-GB"/>
+        </w:rPr>
+        <w:t xml:space="preserve">File-&gt;Save </w:t>
       </w:r>
       <w:proofErr w:type="gramStart"/>
       <w:r>
         <w:rPr>
           <w:lang w:val="en-GB"/>
         </w:rPr>
-        <w:t xml:space="preserve"> ..</w:t>
+        <w:t>as ..</w:t>
       </w:r>
       <w:bookmarkEnd w:id="15"/>
       <w:proofErr w:type="gramEnd"/>
@@ -3808,7 +3763,7 @@
           <w:lang w:val="en-GB"/>
         </w:rPr>
       </w:pPr>
-      <w:bookmarkStart w:id="16" w:name="_Toc942422"/>
+      <w:bookmarkStart w:id="16" w:name="_Toc1036084"/>
       <w:r>
         <w:rPr>
           <w:lang w:val="en-GB"/>
@@ -3844,7 +3799,7 @@
           <w:lang w:val="en-GB"/>
         </w:rPr>
       </w:pPr>
-      <w:bookmarkStart w:id="17" w:name="_Toc942423"/>
+      <w:bookmarkStart w:id="17" w:name="_Toc1036085"/>
       <w:r>
         <w:rPr>
           <w:lang w:val="en-GB"/>
@@ -3881,7 +3836,7 @@
           <w:lang w:val="en-GB"/>
         </w:rPr>
       </w:pPr>
-      <w:bookmarkStart w:id="18" w:name="_Toc942424"/>
+      <w:bookmarkStart w:id="18" w:name="_Toc1036086"/>
       <w:r>
         <w:rPr>
           <w:lang w:val="en-GB"/>
@@ -3938,7 +3893,7 @@
 </file>
 
 <file path=word/styles.xml><?xml version="1.0" encoding="utf-8"?>
-<w:styles xmlns:mc="http://schemas.openxmlformats.org/markup-compatibility/2006" xmlns:r="http://schemas.openxmlformats.org/officeDocument/2006/relationships" xmlns:w="http://schemas.openxmlformats.org/wordprocessingml/2006/main" xmlns:w14="http://schemas.microsoft.com/office/word/2010/wordml" xmlns:w15="http://schemas.microsoft.com/office/word/2012/wordml" xmlns:w16se="http://schemas.microsoft.com/office/word/2015/wordml/symex" mc:Ignorable="w14 w15 w16se">
+<w:styles xmlns:mc="http://schemas.openxmlformats.org/markup-compatibility/2006" xmlns:r="http://schemas.openxmlformats.org/officeDocument/2006/relationships" xmlns:w="http://schemas.openxmlformats.org/wordprocessingml/2006/main" xmlns:w14="http://schemas.microsoft.com/office/word/2010/wordml" mc:Ignorable="w14">
   <w:docDefaults>
     <w:rPrDefault>
       <w:rPr>
@@ -3954,378 +3909,144 @@
       </w:pPr>
     </w:pPrDefault>
   </w:docDefaults>
-  <w:latentStyles w:defLockedState="0" w:defUIPriority="99" w:defSemiHidden="0" w:defUnhideWhenUsed="0" w:defQFormat="0" w:count="371">
-    <w:lsdException w:name="Normal" w:uiPriority="0" w:qFormat="1"/>
-    <w:lsdException w:name="heading 1" w:uiPriority="9" w:qFormat="1"/>
-    <w:lsdException w:name="heading 2" w:semiHidden="1" w:uiPriority="9" w:unhideWhenUsed="1" w:qFormat="1"/>
-    <w:lsdException w:name="heading 3" w:semiHidden="1" w:uiPriority="9" w:unhideWhenUsed="1" w:qFormat="1"/>
-    <w:lsdException w:name="heading 4" w:semiHidden="1" w:uiPriority="9" w:unhideWhenUsed="1" w:qFormat="1"/>
-    <w:lsdException w:name="heading 5" w:semiHidden="1" w:uiPriority="9" w:unhideWhenUsed="1" w:qFormat="1"/>
-    <w:lsdException w:name="heading 6" w:semiHidden="1" w:uiPriority="9" w:unhideWhenUsed="1" w:qFormat="1"/>
-    <w:lsdException w:name="heading 7" w:semiHidden="1" w:uiPriority="9" w:unhideWhenUsed="1" w:qFormat="1"/>
-    <w:lsdException w:name="heading 8" w:semiHidden="1" w:uiPriority="9" w:unhideWhenUsed="1" w:qFormat="1"/>
-    <w:lsdException w:name="heading 9" w:semiHidden="1" w:uiPriority="9" w:unhideWhenUsed="1" w:qFormat="1"/>
-    <w:lsdException w:name="index 1" w:semiHidden="1" w:unhideWhenUsed="1"/>
-    <w:lsdException w:name="index 2" w:semiHidden="1" w:unhideWhenUsed="1"/>
-    <w:lsdException w:name="index 3" w:semiHidden="1" w:unhideWhenUsed="1"/>
-    <w:lsdException w:name="index 4" w:semiHidden="1" w:unhideWhenUsed="1"/>
-    <w:lsdException w:name="index 5" w:semiHidden="1" w:unhideWhenUsed="1"/>
-    <w:lsdException w:name="index 6" w:semiHidden="1" w:unhideWhenUsed="1"/>
-    <w:lsdException w:name="index 7" w:semiHidden="1" w:unhideWhenUsed="1"/>
-    <w:lsdException w:name="index 8" w:semiHidden="1" w:unhideWhenUsed="1"/>
-    <w:lsdException w:name="index 9" w:semiHidden="1" w:unhideWhenUsed="1"/>
-    <w:lsdException w:name="toc 1" w:semiHidden="1" w:uiPriority="39" w:unhideWhenUsed="1"/>
-    <w:lsdException w:name="toc 2" w:semiHidden="1" w:uiPriority="39" w:unhideWhenUsed="1"/>
-    <w:lsdException w:name="toc 3" w:semiHidden="1" w:uiPriority="39" w:unhideWhenUsed="1"/>
-    <w:lsdException w:name="toc 4" w:semiHidden="1" w:uiPriority="39" w:unhideWhenUsed="1"/>
-    <w:lsdException w:name="toc 5" w:semiHidden="1" w:uiPriority="39" w:unhideWhenUsed="1"/>
-    <w:lsdException w:name="toc 6" w:semiHidden="1" w:uiPriority="39" w:unhideWhenUsed="1"/>
-    <w:lsdException w:name="toc 7" w:semiHidden="1" w:uiPriority="39" w:unhideWhenUsed="1"/>
-    <w:lsdException w:name="toc 8" w:semiHidden="1" w:uiPriority="39" w:unhideWhenUsed="1"/>
-    <w:lsdException w:name="toc 9" w:semiHidden="1" w:uiPriority="39" w:unhideWhenUsed="1"/>
-    <w:lsdException w:name="Normal Indent" w:semiHidden="1" w:unhideWhenUsed="1"/>
-    <w:lsdException w:name="footnote text" w:semiHidden="1" w:unhideWhenUsed="1"/>
-    <w:lsdException w:name="annotation text" w:semiHidden="1" w:unhideWhenUsed="1"/>
-    <w:lsdException w:name="header" w:semiHidden="1" w:unhideWhenUsed="1"/>
-    <w:lsdException w:name="footer" w:semiHidden="1" w:unhideWhenUsed="1"/>
-    <w:lsdException w:name="index heading" w:semiHidden="1" w:unhideWhenUsed="1"/>
-    <w:lsdException w:name="caption" w:semiHidden="1" w:uiPriority="35" w:unhideWhenUsed="1" w:qFormat="1"/>
-    <w:lsdException w:name="table of figures" w:semiHidden="1" w:unhideWhenUsed="1"/>
-    <w:lsdException w:name="envelope address" w:semiHidden="1" w:unhideWhenUsed="1"/>
-    <w:lsdException w:name="envelope return" w:semiHidden="1" w:unhideWhenUsed="1"/>
-    <w:lsdException w:name="footnote reference" w:semiHidden="1" w:unhideWhenUsed="1"/>
-    <w:lsdException w:name="annotation reference" w:semiHidden="1" w:unhideWhenUsed="1"/>
-    <w:lsdException w:name="line number" w:semiHidden="1" w:unhideWhenUsed="1"/>
-    <w:lsdException w:name="page number" w:semiHidden="1" w:unhideWhenUsed="1"/>
-    <w:lsdException w:name="endnote reference" w:semiHidden="1" w:unhideWhenUsed="1"/>
-    <w:lsdException w:name="endnote text" w:semiHidden="1" w:unhideWhenUsed="1"/>
-    <w:lsdException w:name="table of authorities" w:semiHidden="1" w:unhideWhenUsed="1"/>
-    <w:lsdException w:name="macro" w:semiHidden="1" w:unhideWhenUsed="1"/>
-    <w:lsdException w:name="toa heading" w:semiHidden="1" w:unhideWhenUsed="1"/>
-    <w:lsdException w:name="List" w:semiHidden="1" w:unhideWhenUsed="1"/>
-    <w:lsdException w:name="List Bullet" w:semiHidden="1" w:unhideWhenUsed="1"/>
-    <w:lsdException w:name="List Number" w:semiHidden="1" w:unhideWhenUsed="1"/>
-    <w:lsdException w:name="List 2" w:semiHidden="1" w:unhideWhenUsed="1"/>
-    <w:lsdException w:name="List 3" w:semiHidden="1" w:unhideWhenUsed="1"/>
-    <w:lsdException w:name="List 4" w:semiHidden="1" w:unhideWhenUsed="1"/>
-    <w:lsdException w:name="List 5" w:semiHidden="1" w:unhideWhenUsed="1"/>
-    <w:lsdException w:name="List Bullet 2" w:semiHidden="1" w:unhideWhenUsed="1"/>
-    <w:lsdException w:name="List Bullet 3" w:semiHidden="1" w:unhideWhenUsed="1"/>
-    <w:lsdException w:name="List Bullet 4" w:semiHidden="1" w:unhideWhenUsed="1"/>
-    <w:lsdException w:name="List Bullet 5" w:semiHidden="1" w:unhideWhenUsed="1"/>
-    <w:lsdException w:name="List Number 2" w:semiHidden="1" w:unhideWhenUsed="1"/>
-    <w:lsdException w:name="List Number 3" w:semiHidden="1" w:unhideWhenUsed="1"/>
-    <w:lsdException w:name="List Number 4" w:semiHidden="1" w:unhideWhenUsed="1"/>
-    <w:lsdException w:name="List Number 5" w:semiHidden="1" w:unhideWhenUsed="1"/>
-    <w:lsdException w:name="Title" w:uiPriority="10" w:qFormat="1"/>
-    <w:lsdException w:name="Closing" w:semiHidden="1" w:unhideWhenUsed="1"/>
-    <w:lsdException w:name="Signature" w:semiHidden="1" w:unhideWhenUsed="1"/>
-    <w:lsdException w:name="Default Paragraph Font" w:semiHidden="1" w:uiPriority="1" w:unhideWhenUsed="1"/>
-    <w:lsdException w:name="Body Text" w:semiHidden="1" w:unhideWhenUsed="1"/>
-    <w:lsdException w:name="Body Text Indent" w:semiHidden="1" w:unhideWhenUsed="1"/>
-    <w:lsdException w:name="List Continue" w:semiHidden="1" w:unhideWhenUsed="1"/>
-    <w:lsdException w:name="List Continue 2" w:semiHidden="1" w:unhideWhenUsed="1"/>
-    <w:lsdException w:name="List Continue 3" w:semiHidden="1" w:unhideWhenUsed="1"/>
-    <w:lsdException w:name="List Continue 4" w:semiHidden="1" w:unhideWhenUsed="1"/>
-    <w:lsdException w:name="List Continue 5" w:semiHidden="1" w:unhideWhenUsed="1"/>
-    <w:lsdException w:name="Message Header" w:semiHidden="1" w:unhideWhenUsed="1"/>
-    <w:lsdException w:name="Subtitle" w:uiPriority="11" w:qFormat="1"/>
-    <w:lsdException w:name="Salutation" w:semiHidden="1" w:unhideWhenUsed="1"/>
-    <w:lsdException w:name="Date" w:semiHidden="1" w:unhideWhenUsed="1"/>
-    <w:lsdException w:name="Body Text First Indent" w:semiHidden="1" w:unhideWhenUsed="1"/>
-    <w:lsdException w:name="Body Text First Indent 2" w:semiHidden="1" w:unhideWhenUsed="1"/>
-    <w:lsdException w:name="Note Heading" w:semiHidden="1" w:unhideWhenUsed="1"/>
-    <w:lsdException w:name="Body Text 2" w:semiHidden="1" w:unhideWhenUsed="1"/>
-    <w:lsdException w:name="Body Text 3" w:semiHidden="1" w:unhideWhenUsed="1"/>
-    <w:lsdException w:name="Body Text Indent 2" w:semiHidden="1" w:unhideWhenUsed="1"/>
-    <w:lsdException w:name="Body Text Indent 3" w:semiHidden="1" w:unhideWhenUsed="1"/>
-    <w:lsdException w:name="Block Text" w:semiHidden="1" w:unhideWhenUsed="1"/>
-    <w:lsdException w:name="Hyperlink" w:semiHidden="1" w:unhideWhenUsed="1"/>
-    <w:lsdException w:name="FollowedHyperlink" w:semiHidden="1" w:unhideWhenUsed="1"/>
-    <w:lsdException w:name="Strong" w:uiPriority="22" w:qFormat="1"/>
-    <w:lsdException w:name="Emphasis" w:uiPriority="20" w:qFormat="1"/>
-    <w:lsdException w:name="Document Map" w:semiHidden="1" w:unhideWhenUsed="1"/>
-    <w:lsdException w:name="Plain Text" w:semiHidden="1" w:unhideWhenUsed="1"/>
-    <w:lsdException w:name="E-mail Signature" w:semiHidden="1" w:unhideWhenUsed="1"/>
-    <w:lsdException w:name="HTML Top of Form" w:semiHidden="1" w:unhideWhenUsed="1"/>
-    <w:lsdException w:name="HTML Bottom of Form" w:semiHidden="1" w:unhideWhenUsed="1"/>
-    <w:lsdException w:name="Normal (Web)" w:semiHidden="1" w:unhideWhenUsed="1"/>
-    <w:lsdException w:name="HTML Acronym" w:semiHidden="1" w:unhideWhenUsed="1"/>
-    <w:lsdException w:name="HTML Address" w:semiHidden="1" w:unhideWhenUsed="1"/>
-    <w:lsdException w:name="HTML Cite" w:semiHidden="1" w:unhideWhenUsed="1"/>
-    <w:lsdException w:name="HTML Code" w:semiHidden="1" w:unhideWhenUsed="1"/>
-    <w:lsdException w:name="HTML Definition" w:semiHidden="1" w:unhideWhenUsed="1"/>
-    <w:lsdException w:name="HTML Keyboard" w:semiHidden="1" w:unhideWhenUsed="1"/>
-    <w:lsdException w:name="HTML Preformatted" w:semiHidden="1" w:unhideWhenUsed="1"/>
-    <w:lsdException w:name="HTML Sample" w:semiHidden="1" w:unhideWhenUsed="1"/>
-    <w:lsdException w:name="HTML Typewriter" w:semiHidden="1" w:unhideWhenUsed="1"/>
-    <w:lsdException w:name="HTML Variable" w:semiHidden="1" w:unhideWhenUsed="1"/>
-    <w:lsdException w:name="Normal Table" w:semiHidden="1" w:unhideWhenUsed="1"/>
-    <w:lsdException w:name="annotation subject" w:semiHidden="1" w:unhideWhenUsed="1"/>
-    <w:lsdException w:name="No List" w:semiHidden="1" w:unhideWhenUsed="1"/>
-    <w:lsdException w:name="Outline List 1" w:semiHidden="1" w:unhideWhenUsed="1"/>
-    <w:lsdException w:name="Outline List 2" w:semiHidden="1" w:unhideWhenUsed="1"/>
-    <w:lsdException w:name="Outline List 3" w:semiHidden="1" w:unhideWhenUsed="1"/>
-    <w:lsdException w:name="Table Simple 1" w:semiHidden="1" w:unhideWhenUsed="1"/>
-    <w:lsdException w:name="Table Simple 2" w:semiHidden="1" w:unhideWhenUsed="1"/>
-    <w:lsdException w:name="Table Simple 3" w:semiHidden="1" w:unhideWhenUsed="1"/>
-    <w:lsdException w:name="Table Classic 1" w:semiHidden="1" w:unhideWhenUsed="1"/>
-    <w:lsdException w:name="Table Classic 2" w:semiHidden="1" w:unhideWhenUsed="1"/>
-    <w:lsdException w:name="Table Classic 3" w:semiHidden="1" w:unhideWhenUsed="1"/>
-    <w:lsdException w:name="Table Classic 4" w:semiHidden="1" w:unhideWhenUsed="1"/>
-    <w:lsdException w:name="Table Colorful 1" w:semiHidden="1" w:unhideWhenUsed="1"/>
-    <w:lsdException w:name="Table Colorful 2" w:semiHidden="1" w:unhideWhenUsed="1"/>
-    <w:lsdException w:name="Table Colorful 3" w:semiHidden="1" w:unhideWhenUsed="1"/>
-    <w:lsdException w:name="Table Columns 1" w:semiHidden="1" w:unhideWhenUsed="1"/>
-    <w:lsdException w:name="Table Columns 2" w:semiHidden="1" w:unhideWhenUsed="1"/>
-    <w:lsdException w:name="Table Columns 3" w:semiHidden="1" w:unhideWhenUsed="1"/>
-    <w:lsdException w:name="Table Columns 4" w:semiHidden="1" w:unhideWhenUsed="1"/>
-    <w:lsdException w:name="Table Columns 5" w:semiHidden="1" w:unhideWhenUsed="1"/>
-    <w:lsdException w:name="Table Grid 1" w:semiHidden="1" w:unhideWhenUsed="1"/>
-    <w:lsdException w:name="Table Grid 2" w:semiHidden="1" w:unhideWhenUsed="1"/>
-    <w:lsdException w:name="Table Grid 3" w:semiHidden="1" w:unhideWhenUsed="1"/>
-    <w:lsdException w:name="Table Grid 4" w:semiHidden="1" w:unhideWhenUsed="1"/>
-    <w:lsdException w:name="Table Grid 5" w:semiHidden="1" w:unhideWhenUsed="1"/>
-    <w:lsdException w:name="Table Grid 6" w:semiHidden="1" w:unhideWhenUsed="1"/>
-    <w:lsdException w:name="Table Grid 7" w:semiHidden="1" w:unhideWhenUsed="1"/>
-    <w:lsdException w:name="Table Grid 8" w:semiHidden="1" w:unhideWhenUsed="1"/>
-    <w:lsdException w:name="Table List 1" w:semiHidden="1" w:unhideWhenUsed="1"/>
-    <w:lsdException w:name="Table List 2" w:semiHidden="1" w:unhideWhenUsed="1"/>
-    <w:lsdException w:name="Table List 3" w:semiHidden="1" w:unhideWhenUsed="1"/>
-    <w:lsdException w:name="Table List 4" w:semiHidden="1" w:unhideWhenUsed="1"/>
-    <w:lsdException w:name="Table List 5" w:semiHidden="1" w:unhideWhenUsed="1"/>
-    <w:lsdException w:name="Table List 6" w:semiHidden="1" w:unhideWhenUsed="1"/>
-    <w:lsdException w:name="Table List 7" w:semiHidden="1" w:unhideWhenUsed="1"/>
-    <w:lsdException w:name="Table List 8" w:semiHidden="1" w:unhideWhenUsed="1"/>
-    <w:lsdException w:name="Table 3D effects 1" w:semiHidden="1" w:unhideWhenUsed="1"/>
-    <w:lsdException w:name="Table 3D effects 2" w:semiHidden="1" w:unhideWhenUsed="1"/>
-    <w:lsdException w:name="Table 3D effects 3" w:semiHidden="1" w:unhideWhenUsed="1"/>
-    <w:lsdException w:name="Table Contemporary" w:semiHidden="1" w:unhideWhenUsed="1"/>
-    <w:lsdException w:name="Table Elegant" w:semiHidden="1" w:unhideWhenUsed="1"/>
-    <w:lsdException w:name="Table Professional" w:semiHidden="1" w:unhideWhenUsed="1"/>
-    <w:lsdException w:name="Table Subtle 1" w:semiHidden="1" w:unhideWhenUsed="1"/>
-    <w:lsdException w:name="Table Subtle 2" w:semiHidden="1" w:unhideWhenUsed="1"/>
-    <w:lsdException w:name="Table Web 1" w:semiHidden="1" w:unhideWhenUsed="1"/>
-    <w:lsdException w:name="Table Web 2" w:semiHidden="1" w:unhideWhenUsed="1"/>
-    <w:lsdException w:name="Table Web 3" w:semiHidden="1" w:unhideWhenUsed="1"/>
-    <w:lsdException w:name="Balloon Text" w:semiHidden="1" w:unhideWhenUsed="1"/>
-    <w:lsdException w:name="Table Grid" w:uiPriority="39"/>
-    <w:lsdException w:name="Table Theme" w:semiHidden="1" w:unhideWhenUsed="1"/>
-    <w:lsdException w:name="Placeholder Text" w:semiHidden="1"/>
-    <w:lsdException w:name="No Spacing" w:uiPriority="1" w:qFormat="1"/>
-    <w:lsdException w:name="Light Shading" w:uiPriority="60"/>
-    <w:lsdException w:name="Light List" w:uiPriority="61"/>
-    <w:lsdException w:name="Light Grid" w:uiPriority="62"/>
-    <w:lsdException w:name="Medium Shading 1" w:uiPriority="63"/>
-    <w:lsdException w:name="Medium Shading 2" w:uiPriority="64"/>
-    <w:lsdException w:name="Medium List 1" w:uiPriority="65"/>
-    <w:lsdException w:name="Medium List 2" w:uiPriority="66"/>
-    <w:lsdException w:name="Medium Grid 1" w:uiPriority="67"/>
-    <w:lsdException w:name="Medium Grid 2" w:uiPriority="68"/>
-    <w:lsdException w:name="Medium Grid 3" w:uiPriority="69"/>
-    <w:lsdException w:name="Dark List" w:uiPriority="70"/>
-    <w:lsdException w:name="Colorful Shading" w:uiPriority="71"/>
-    <w:lsdException w:name="Colorful List" w:uiPriority="72"/>
-    <w:lsdException w:name="Colorful Grid" w:uiPriority="73"/>
-    <w:lsdException w:name="Light Shading Accent 1" w:uiPriority="60"/>
-    <w:lsdException w:name="Light List Accent 1" w:uiPriority="61"/>
-    <w:lsdException w:name="Light Grid Accent 1" w:uiPriority="62"/>
-    <w:lsdException w:name="Medium Shading 1 Accent 1" w:uiPriority="63"/>
-    <w:lsdException w:name="Medium Shading 2 Accent 1" w:uiPriority="64"/>
-    <w:lsdException w:name="Medium List 1 Accent 1" w:uiPriority="65"/>
-    <w:lsdException w:name="Revision" w:semiHidden="1"/>
-    <w:lsdException w:name="List Paragraph" w:uiPriority="34" w:qFormat="1"/>
-    <w:lsdException w:name="Quote" w:uiPriority="29" w:qFormat="1"/>
-    <w:lsdException w:name="Intense Quote" w:uiPriority="30" w:qFormat="1"/>
-    <w:lsdException w:name="Medium List 2 Accent 1" w:uiPriority="66"/>
-    <w:lsdException w:name="Medium Grid 1 Accent 1" w:uiPriority="67"/>
-    <w:lsdException w:name="Medium Grid 2 Accent 1" w:uiPriority="68"/>
-    <w:lsdException w:name="Medium Grid 3 Accent 1" w:uiPriority="69"/>
-    <w:lsdException w:name="Dark List Accent 1" w:uiPriority="70"/>
-    <w:lsdException w:name="Colorful Shading Accent 1" w:uiPriority="71"/>
-    <w:lsdException w:name="Colorful List Accent 1" w:uiPriority="72"/>
-    <w:lsdException w:name="Colorful Grid Accent 1" w:uiPriority="73"/>
-    <w:lsdException w:name="Light Shading Accent 2" w:uiPriority="60"/>
-    <w:lsdException w:name="Light List Accent 2" w:uiPriority="61"/>
-    <w:lsdException w:name="Light Grid Accent 2" w:uiPriority="62"/>
-    <w:lsdException w:name="Medium Shading 1 Accent 2" w:uiPriority="63"/>
-    <w:lsdException w:name="Medium Shading 2 Accent 2" w:uiPriority="64"/>
-    <w:lsdException w:name="Medium List 1 Accent 2" w:uiPriority="65"/>
-    <w:lsdException w:name="Medium List 2 Accent 2" w:uiPriority="66"/>
-    <w:lsdException w:name="Medium Grid 1 Accent 2" w:uiPriority="67"/>
-    <w:lsdException w:name="Medium Grid 2 Accent 2" w:uiPriority="68"/>
-    <w:lsdException w:name="Medium Grid 3 Accent 2" w:uiPriority="69"/>
-    <w:lsdException w:name="Dark List Accent 2" w:uiPriority="70"/>
-    <w:lsdException w:name="Colorful Shading Accent 2" w:uiPriority="71"/>
-    <w:lsdException w:name="Colorful List Accent 2" w:uiPriority="72"/>
-    <w:lsdException w:name="Colorful Grid Accent 2" w:uiPriority="73"/>
-    <w:lsdException w:name="Light Shading Accent 3" w:uiPriority="60"/>
-    <w:lsdException w:name="Light List Accent 3" w:uiPriority="61"/>
-    <w:lsdException w:name="Light Grid Accent 3" w:uiPriority="62"/>
-    <w:lsdException w:name="Medium Shading 1 Accent 3" w:uiPriority="63"/>
-    <w:lsdException w:name="Medium Shading 2 Accent 3" w:uiPriority="64"/>
-    <w:lsdException w:name="Medium List 1 Accent 3" w:uiPriority="65"/>
-    <w:lsdException w:name="Medium List 2 Accent 3" w:uiPriority="66"/>
-    <w:lsdException w:name="Medium Grid 1 Accent 3" w:uiPriority="67"/>
-    <w:lsdException w:name="Medium Grid 2 Accent 3" w:uiPriority="68"/>
-    <w:lsdException w:name="Medium Grid 3 Accent 3" w:uiPriority="69"/>
-    <w:lsdException w:name="Dark List Accent 3" w:uiPriority="70"/>
-    <w:lsdException w:name="Colorful Shading Accent 3" w:uiPriority="71"/>
-    <w:lsdException w:name="Colorful List Accent 3" w:uiPriority="72"/>
-    <w:lsdException w:name="Colorful Grid Accent 3" w:uiPriority="73"/>
-    <w:lsdException w:name="Light Shading Accent 4" w:uiPriority="60"/>
-    <w:lsdException w:name="Light List Accent 4" w:uiPriority="61"/>
-    <w:lsdException w:name="Light Grid Accent 4" w:uiPriority="62"/>
-    <w:lsdException w:name="Medium Shading 1 Accent 4" w:uiPriority="63"/>
-    <w:lsdException w:name="Medium Shading 2 Accent 4" w:uiPriority="64"/>
-    <w:lsdException w:name="Medium List 1 Accent 4" w:uiPriority="65"/>
-    <w:lsdException w:name="Medium List 2 Accent 4" w:uiPriority="66"/>
-    <w:lsdException w:name="Medium Grid 1 Accent 4" w:uiPriority="67"/>
-    <w:lsdException w:name="Medium Grid 2 Accent 4" w:uiPriority="68"/>
-    <w:lsdException w:name="Medium Grid 3 Accent 4" w:uiPriority="69"/>
-    <w:lsdException w:name="Dark List Accent 4" w:uiPriority="70"/>
-    <w:lsdException w:name="Colorful Shading Accent 4" w:uiPriority="71"/>
-    <w:lsdException w:name="Colorful List Accent 4" w:uiPriority="72"/>
-    <w:lsdException w:name="Colorful Grid Accent 4" w:uiPriority="73"/>
-    <w:lsdException w:name="Light Shading Accent 5" w:uiPriority="60"/>
-    <w:lsdException w:name="Light List Accent 5" w:uiPriority="61"/>
-    <w:lsdException w:name="Light Grid Accent 5" w:uiPriority="62"/>
-    <w:lsdException w:name="Medium Shading 1 Accent 5" w:uiPriority="63"/>
-    <w:lsdException w:name="Medium Shading 2 Accent 5" w:uiPriority="64"/>
-    <w:lsdException w:name="Medium List 1 Accent 5" w:uiPriority="65"/>
-    <w:lsdException w:name="Medium List 2 Accent 5" w:uiPriority="66"/>
-    <w:lsdException w:name="Medium Grid 1 Accent 5" w:uiPriority="67"/>
-    <w:lsdException w:name="Medium Grid 2 Accent 5" w:uiPriority="68"/>
-    <w:lsdException w:name="Medium Grid 3 Accent 5" w:uiPriority="69"/>
-    <w:lsdException w:name="Dark List Accent 5" w:uiPriority="70"/>
-    <w:lsdException w:name="Colorful Shading Accent 5" w:uiPriority="71"/>
-    <w:lsdException w:name="Colorful List Accent 5" w:uiPriority="72"/>
-    <w:lsdException w:name="Colorful Grid Accent 5" w:uiPriority="73"/>
-    <w:lsdException w:name="Light Shading Accent 6" w:uiPriority="60"/>
-    <w:lsdException w:name="Light List Accent 6" w:uiPriority="61"/>
-    <w:lsdException w:name="Light Grid Accent 6" w:uiPriority="62"/>
-    <w:lsdException w:name="Medium Shading 1 Accent 6" w:uiPriority="63"/>
-    <w:lsdException w:name="Medium Shading 2 Accent 6" w:uiPriority="64"/>
-    <w:lsdException w:name="Medium List 1 Accent 6" w:uiPriority="65"/>
-    <w:lsdException w:name="Medium List 2 Accent 6" w:uiPriority="66"/>
-    <w:lsdException w:name="Medium Grid 1 Accent 6" w:uiPriority="67"/>
-    <w:lsdException w:name="Medium Grid 2 Accent 6" w:uiPriority="68"/>
-    <w:lsdException w:name="Medium Grid 3 Accent 6" w:uiPriority="69"/>
-    <w:lsdException w:name="Dark List Accent 6" w:uiPriority="70"/>
-    <w:lsdException w:name="Colorful Shading Accent 6" w:uiPriority="71"/>
-    <w:lsdException w:name="Colorful List Accent 6" w:uiPriority="72"/>
-    <w:lsdException w:name="Colorful Grid Accent 6" w:uiPriority="73"/>
-    <w:lsdException w:name="Subtle Emphasis" w:uiPriority="19" w:qFormat="1"/>
-    <w:lsdException w:name="Intense Emphasis" w:uiPriority="21" w:qFormat="1"/>
-    <w:lsdException w:name="Subtle Reference" w:uiPriority="31" w:qFormat="1"/>
-    <w:lsdException w:name="Intense Reference" w:uiPriority="32" w:qFormat="1"/>
-    <w:lsdException w:name="Book Title" w:uiPriority="33" w:qFormat="1"/>
-    <w:lsdException w:name="Bibliography" w:semiHidden="1" w:uiPriority="37" w:unhideWhenUsed="1"/>
-    <w:lsdException w:name="TOC Heading" w:semiHidden="1" w:uiPriority="39" w:unhideWhenUsed="1" w:qFormat="1"/>
-    <w:lsdException w:name="Plain Table 1" w:uiPriority="41"/>
-    <w:lsdException w:name="Plain Table 2" w:uiPriority="42"/>
-    <w:lsdException w:name="Plain Table 3" w:uiPriority="43"/>
-    <w:lsdException w:name="Plain Table 4" w:uiPriority="44"/>
-    <w:lsdException w:name="Plain Table 5" w:uiPriority="45"/>
-    <w:lsdException w:name="Grid Table Light" w:uiPriority="40"/>
-    <w:lsdException w:name="Grid Table 1 Light" w:uiPriority="46"/>
-    <w:lsdException w:name="Grid Table 2" w:uiPriority="47"/>
-    <w:lsdException w:name="Grid Table 3" w:uiPriority="48"/>
-    <w:lsdException w:name="Grid Table 4" w:uiPriority="49"/>
-    <w:lsdException w:name="Grid Table 5 Dark" w:uiPriority="50"/>
-    <w:lsdException w:name="Grid Table 6 Colorful" w:uiPriority="51"/>
-    <w:lsdException w:name="Grid Table 7 Colorful" w:uiPriority="52"/>
-    <w:lsdException w:name="Grid Table 1 Light Accent 1" w:uiPriority="46"/>
-    <w:lsdException w:name="Grid Table 2 Accent 1" w:uiPriority="47"/>
-    <w:lsdException w:name="Grid Table 3 Accent 1" w:uiPriority="48"/>
-    <w:lsdException w:name="Grid Table 4 Accent 1" w:uiPriority="49"/>
-    <w:lsdException w:name="Grid Table 5 Dark Accent 1" w:uiPriority="50"/>
-    <w:lsdException w:name="Grid Table 6 Colorful Accent 1" w:uiPriority="51"/>
-    <w:lsdException w:name="Grid Table 7 Colorful Accent 1" w:uiPriority="52"/>
-    <w:lsdException w:name="Grid Table 1 Light Accent 2" w:uiPriority="46"/>
-    <w:lsdException w:name="Grid Table 2 Accent 2" w:uiPriority="47"/>
-    <w:lsdException w:name="Grid Table 3 Accent 2" w:uiPriority="48"/>
-    <w:lsdException w:name="Grid Table 4 Accent 2" w:uiPriority="49"/>
-    <w:lsdException w:name="Grid Table 5 Dark Accent 2" w:uiPriority="50"/>
-    <w:lsdException w:name="Grid Table 6 Colorful Accent 2" w:uiPriority="51"/>
-    <w:lsdException w:name="Grid Table 7 Colorful Accent 2" w:uiPriority="52"/>
-    <w:lsdException w:name="Grid Table 1 Light Accent 3" w:uiPriority="46"/>
-    <w:lsdException w:name="Grid Table 2 Accent 3" w:uiPriority="47"/>
-    <w:lsdException w:name="Grid Table 3 Accent 3" w:uiPriority="48"/>
-    <w:lsdException w:name="Grid Table 4 Accent 3" w:uiPriority="49"/>
-    <w:lsdException w:name="Grid Table 5 Dark Accent 3" w:uiPriority="50"/>
-    <w:lsdException w:name="Grid Table 6 Colorful Accent 3" w:uiPriority="51"/>
-    <w:lsdException w:name="Grid Table 7 Colorful Accent 3" w:uiPriority="52"/>
-    <w:lsdException w:name="Grid Table 1 Light Accent 4" w:uiPriority="46"/>
-    <w:lsdException w:name="Grid Table 2 Accent 4" w:uiPriority="47"/>
-    <w:lsdException w:name="Grid Table 3 Accent 4" w:uiPriority="48"/>
-    <w:lsdException w:name="Grid Table 4 Accent 4" w:uiPriority="49"/>
-    <w:lsdException w:name="Grid Table 5 Dark Accent 4" w:uiPriority="50"/>
-    <w:lsdException w:name="Grid Table 6 Colorful Accent 4" w:uiPriority="51"/>
-    <w:lsdException w:name="Grid Table 7 Colorful Accent 4" w:uiPriority="52"/>
-    <w:lsdException w:name="Grid Table 1 Light Accent 5" w:uiPriority="46"/>
-    <w:lsdException w:name="Grid Table 2 Accent 5" w:uiPriority="47"/>
-    <w:lsdException w:name="Grid Table 3 Accent 5" w:uiPriority="48"/>
-    <w:lsdException w:name="Grid Table 4 Accent 5" w:uiPriority="49"/>
-    <w:lsdException w:name="Grid Table 5 Dark Accent 5" w:uiPriority="50"/>
-    <w:lsdException w:name="Grid Table 6 Colorful Accent 5" w:uiPriority="51"/>
-    <w:lsdException w:name="Grid Table 7 Colorful Accent 5" w:uiPriority="52"/>
-    <w:lsdException w:name="Grid Table 1 Light Accent 6" w:uiPriority="46"/>
-    <w:lsdException w:name="Grid Table 2 Accent 6" w:uiPriority="47"/>
-    <w:lsdException w:name="Grid Table 3 Accent 6" w:uiPriority="48"/>
-    <w:lsdException w:name="Grid Table 4 Accent 6" w:uiPriority="49"/>
-    <w:lsdException w:name="Grid Table 5 Dark Accent 6" w:uiPriority="50"/>
-    <w:lsdException w:name="Grid Table 6 Colorful Accent 6" w:uiPriority="51"/>
-    <w:lsdException w:name="Grid Table 7 Colorful Accent 6" w:uiPriority="52"/>
-    <w:lsdException w:name="List Table 1 Light" w:uiPriority="46"/>
-    <w:lsdException w:name="List Table 2" w:uiPriority="47"/>
-    <w:lsdException w:name="List Table 3" w:uiPriority="48"/>
-    <w:lsdException w:name="List Table 4" w:uiPriority="49"/>
-    <w:lsdException w:name="List Table 5 Dark" w:uiPriority="50"/>
-    <w:lsdException w:name="List Table 6 Colorful" w:uiPriority="51"/>
-    <w:lsdException w:name="List Table 7 Colorful" w:uiPriority="52"/>
-    <w:lsdException w:name="List Table 1 Light Accent 1" w:uiPriority="46"/>
-    <w:lsdException w:name="List Table 2 Accent 1" w:uiPriority="47"/>
-    <w:lsdException w:name="List Table 3 Accent 1" w:uiPriority="48"/>
-    <w:lsdException w:name="List Table 4 Accent 1" w:uiPriority="49"/>
-    <w:lsdException w:name="List Table 5 Dark Accent 1" w:uiPriority="50"/>
-    <w:lsdException w:name="List Table 6 Colorful Accent 1" w:uiPriority="51"/>
-    <w:lsdException w:name="List Table 7 Colorful Accent 1" w:uiPriority="52"/>
-    <w:lsdException w:name="List Table 1 Light Accent 2" w:uiPriority="46"/>
-    <w:lsdException w:name="List Table 2 Accent 2" w:uiPriority="47"/>
-    <w:lsdException w:name="List Table 3 Accent 2" w:uiPriority="48"/>
-    <w:lsdException w:name="List Table 4 Accent 2" w:uiPriority="49"/>
-    <w:lsdException w:name="List Table 5 Dark Accent 2" w:uiPriority="50"/>
-    <w:lsdException w:name="List Table 6 Colorful Accent 2" w:uiPriority="51"/>
-    <w:lsdException w:name="List Table 7 Colorful Accent 2" w:uiPriority="52"/>
-    <w:lsdException w:name="List Table 1 Light Accent 3" w:uiPriority="46"/>
-    <w:lsdException w:name="List Table 2 Accent 3" w:uiPriority="47"/>
-    <w:lsdException w:name="List Table 3 Accent 3" w:uiPriority="48"/>
-    <w:lsdException w:name="List Table 4 Accent 3" w:uiPriority="49"/>
-    <w:lsdException w:name="List Table 5 Dark Accent 3" w:uiPriority="50"/>
-    <w:lsdException w:name="List Table 6 Colorful Accent 3" w:uiPriority="51"/>
-    <w:lsdException w:name="List Table 7 Colorful Accent 3" w:uiPriority="52"/>
-    <w:lsdException w:name="List Table 1 Light Accent 4" w:uiPriority="46"/>
-    <w:lsdException w:name="List Table 2 Accent 4" w:uiPriority="47"/>
-    <w:lsdException w:name="List Table 3 Accent 4" w:uiPriority="48"/>
-    <w:lsdException w:name="List Table 4 Accent 4" w:uiPriority="49"/>
-    <w:lsdException w:name="List Table 5 Dark Accent 4" w:uiPriority="50"/>
-    <w:lsdException w:name="List Table 6 Colorful Accent 4" w:uiPriority="51"/>
-    <w:lsdException w:name="List Table 7 Colorful Accent 4" w:uiPriority="52"/>
-    <w:lsdException w:name="List Table 1 Light Accent 5" w:uiPriority="46"/>
-    <w:lsdException w:name="List Table 2 Accent 5" w:uiPriority="47"/>
-    <w:lsdException w:name="List Table 3 Accent 5" w:uiPriority="48"/>
-    <w:lsdException w:name="List Table 4 Accent 5" w:uiPriority="49"/>
-    <w:lsdException w:name="List Table 5 Dark Accent 5" w:uiPriority="50"/>
-    <w:lsdException w:name="List Table 6 Colorful Accent 5" w:uiPriority="51"/>
-    <w:lsdException w:name="List Table 7 Colorful Accent 5" w:uiPriority="52"/>
-    <w:lsdException w:name="List Table 1 Light Accent 6" w:uiPriority="46"/>
-    <w:lsdException w:name="List Table 2 Accent 6" w:uiPriority="47"/>
-    <w:lsdException w:name="List Table 3 Accent 6" w:uiPriority="48"/>
-    <w:lsdException w:name="List Table 4 Accent 6" w:uiPriority="49"/>
-    <w:lsdException w:name="List Table 5 Dark Accent 6" w:uiPriority="50"/>
-    <w:lsdException w:name="List Table 6 Colorful Accent 6" w:uiPriority="51"/>
-    <w:lsdException w:name="List Table 7 Colorful Accent 6" w:uiPriority="52"/>
+  <w:latentStyles w:defLockedState="0" w:defUIPriority="99" w:defSemiHidden="1" w:defUnhideWhenUsed="1" w:defQFormat="0" w:count="267">
+    <w:lsdException w:name="Normal" w:semiHidden="0" w:uiPriority="0" w:unhideWhenUsed="0" w:qFormat="1"/>
+    <w:lsdException w:name="heading 1" w:semiHidden="0" w:uiPriority="9" w:unhideWhenUsed="0" w:qFormat="1"/>
+    <w:lsdException w:name="heading 2" w:uiPriority="9" w:qFormat="1"/>
+    <w:lsdException w:name="heading 3" w:uiPriority="9" w:qFormat="1"/>
+    <w:lsdException w:name="heading 4" w:uiPriority="9" w:qFormat="1"/>
+    <w:lsdException w:name="heading 5" w:uiPriority="9" w:qFormat="1"/>
+    <w:lsdException w:name="heading 6" w:uiPriority="9" w:qFormat="1"/>
+    <w:lsdException w:name="heading 7" w:uiPriority="9" w:qFormat="1"/>
+    <w:lsdException w:name="heading 8" w:uiPriority="9" w:qFormat="1"/>
+    <w:lsdException w:name="heading 9" w:uiPriority="9" w:qFormat="1"/>
+    <w:lsdException w:name="toc 1" w:uiPriority="39"/>
+    <w:lsdException w:name="toc 2" w:uiPriority="39"/>
+    <w:lsdException w:name="toc 3" w:uiPriority="39"/>
+    <w:lsdException w:name="toc 4" w:uiPriority="39"/>
+    <w:lsdException w:name="toc 5" w:uiPriority="39"/>
+    <w:lsdException w:name="toc 6" w:uiPriority="39"/>
+    <w:lsdException w:name="toc 7" w:uiPriority="39"/>
+    <w:lsdException w:name="toc 8" w:uiPriority="39"/>
+    <w:lsdException w:name="toc 9" w:uiPriority="39"/>
+    <w:lsdException w:name="caption" w:uiPriority="35" w:qFormat="1"/>
+    <w:lsdException w:name="Title" w:semiHidden="0" w:uiPriority="10" w:unhideWhenUsed="0" w:qFormat="1"/>
+    <w:lsdException w:name="Default Paragraph Font" w:uiPriority="1"/>
+    <w:lsdException w:name="Subtitle" w:semiHidden="0" w:uiPriority="11" w:unhideWhenUsed="0" w:qFormat="1"/>
+    <w:lsdException w:name="Strong" w:semiHidden="0" w:uiPriority="22" w:unhideWhenUsed="0" w:qFormat="1"/>
+    <w:lsdException w:name="Emphasis" w:semiHidden="0" w:uiPriority="20" w:unhideWhenUsed="0" w:qFormat="1"/>
+    <w:lsdException w:name="Table Grid" w:semiHidden="0" w:uiPriority="39" w:unhideWhenUsed="0"/>
+    <w:lsdException w:name="Placeholder Text" w:unhideWhenUsed="0"/>
+    <w:lsdException w:name="No Spacing" w:semiHidden="0" w:uiPriority="1" w:unhideWhenUsed="0" w:qFormat="1"/>
+    <w:lsdException w:name="Light Shading" w:semiHidden="0" w:uiPriority="60" w:unhideWhenUsed="0"/>
+    <w:lsdException w:name="Light List" w:semiHidden="0" w:uiPriority="61" w:unhideWhenUsed="0"/>
+    <w:lsdException w:name="Light Grid" w:semiHidden="0" w:uiPriority="62" w:unhideWhenUsed="0"/>
+    <w:lsdException w:name="Medium Shading 1" w:semiHidden="0" w:uiPriority="63" w:unhideWhenUsed="0"/>
+    <w:lsdException w:name="Medium Shading 2" w:semiHidden="0" w:uiPriority="64" w:unhideWhenUsed="0"/>
+    <w:lsdException w:name="Medium List 1" w:semiHidden="0" w:uiPriority="65" w:unhideWhenUsed="0"/>
+    <w:lsdException w:name="Medium List 2" w:semiHidden="0" w:uiPriority="66" w:unhideWhenUsed="0"/>
+    <w:lsdException w:name="Medium Grid 1" w:semiHidden="0" w:uiPriority="67" w:unhideWhenUsed="0"/>
+    <w:lsdException w:name="Medium Grid 2" w:semiHidden="0" w:uiPriority="68" w:unhideWhenUsed="0"/>
+    <w:lsdException w:name="Medium Grid 3" w:semiHidden="0" w:uiPriority="69" w:unhideWhenUsed="0"/>
+    <w:lsdException w:name="Dark List" w:semiHidden="0" w:uiPriority="70" w:unhideWhenUsed="0"/>
+    <w:lsdException w:name="Colorful Shading" w:semiHidden="0" w:uiPriority="71" w:unhideWhenUsed="0"/>
+    <w:lsdException w:name="Colorful List" w:semiHidden="0" w:uiPriority="72" w:unhideWhenUsed="0"/>
+    <w:lsdException w:name="Colorful Grid" w:semiHidden="0" w:uiPriority="73" w:unhideWhenUsed="0"/>
+    <w:lsdException w:name="Light Shading Accent 1" w:semiHidden="0" w:uiPriority="60" w:unhideWhenUsed="0"/>
+    <w:lsdException w:name="Light List Accent 1" w:semiHidden="0" w:uiPriority="61" w:unhideWhenUsed="0"/>
+    <w:lsdException w:name="Light Grid Accent 1" w:semiHidden="0" w:uiPriority="62" w:unhideWhenUsed="0"/>
+    <w:lsdException w:name="Medium Shading 1 Accent 1" w:semiHidden="0" w:uiPriority="63" w:unhideWhenUsed="0"/>
+    <w:lsdException w:name="Medium Shading 2 Accent 1" w:semiHidden="0" w:uiPriority="64" w:unhideWhenUsed="0"/>
+    <w:lsdException w:name="Medium List 1 Accent 1" w:semiHidden="0" w:uiPriority="65" w:unhideWhenUsed="0"/>
+    <w:lsdException w:name="Revision" w:unhideWhenUsed="0"/>
+    <w:lsdException w:name="List Paragraph" w:semiHidden="0" w:uiPriority="34" w:unhideWhenUsed="0" w:qFormat="1"/>
+    <w:lsdException w:name="Quote" w:semiHidden="0" w:uiPriority="29" w:unhideWhenUsed="0" w:qFormat="1"/>
+    <w:lsdException w:name="Intense Quote" w:semiHidden="0" w:uiPriority="30" w:unhideWhenUsed="0" w:qFormat="1"/>
+    <w:lsdException w:name="Medium List 2 Accent 1" w:semiHidden="0" w:uiPriority="66" w:unhideWhenUsed="0"/>
+    <w:lsdException w:name="Medium Grid 1 Accent 1" w:semiHidden="0" w:uiPriority="67" w:unhideWhenUsed="0"/>
+    <w:lsdException w:name="Medium Grid 2 Accent 1" w:semiHidden="0" w:uiPriority="68" w:unhideWhenUsed="0"/>
+    <w:lsdException w:name="Medium Grid 3 Accent 1" w:semiHidden="0" w:uiPriority="69" w:unhideWhenUsed="0"/>
+    <w:lsdException w:name="Dark List Accent 1" w:semiHidden="0" w:uiPriority="70" w:unhideWhenUsed="0"/>
+    <w:lsdException w:name="Colorful Shading Accent 1" w:semiHidden="0" w:uiPriority="71" w:unhideWhenUsed="0"/>
+    <w:lsdException w:name="Colorful List Accent 1" w:semiHidden="0" w:uiPriority="72" w:unhideWhenUsed="0"/>
+    <w:lsdException w:name="Colorful Grid Accent 1" w:semiHidden="0" w:uiPriority="73" w:unhideWhenUsed="0"/>
+    <w:lsdException w:name="Light Shading Accent 2" w:semiHidden="0" w:uiPriority="60" w:unhideWhenUsed="0"/>
+    <w:lsdException w:name="Light List Accent 2" w:semiHidden="0" w:uiPriority="61" w:unhideWhenUsed="0"/>
+    <w:lsdException w:name="Light Grid Accent 2" w:semiHidden="0" w:uiPriority="62" w:unhideWhenUsed="0"/>
+    <w:lsdException w:name="Medium Shading 1 Accent 2" w:semiHidden="0" w:uiPriority="63" w:unhideWhenUsed="0"/>
+    <w:lsdException w:name="Medium Shading 2 Accent 2" w:semiHidden="0" w:uiPriority="64" w:unhideWhenUsed="0"/>
+    <w:lsdException w:name="Medium List 1 Accent 2" w:semiHidden="0" w:uiPriority="65" w:unhideWhenUsed="0"/>
+    <w:lsdException w:name="Medium List 2 Accent 2" w:semiHidden="0" w:uiPriority="66" w:unhideWhenUsed="0"/>
+    <w:lsdException w:name="Medium Grid 1 Accent 2" w:semiHidden="0" w:uiPriority="67" w:unhideWhenUsed="0"/>
+    <w:lsdException w:name="Medium Grid 2 Accent 2" w:semiHidden="0" w:uiPriority="68" w:unhideWhenUsed="0"/>
+    <w:lsdException w:name="Medium Grid 3 Accent 2" w:semiHidden="0" w:uiPriority="69" w:unhideWhenUsed="0"/>
+    <w:lsdException w:name="Dark List Accent 2" w:semiHidden="0" w:uiPriority="70" w:unhideWhenUsed="0"/>
+    <w:lsdException w:name="Colorful Shading Accent 2" w:semiHidden="0" w:uiPriority="71" w:unhideWhenUsed="0"/>
+    <w:lsdException w:name="Colorful List Accent 2" w:semiHidden="0" w:uiPriority="72" w:unhideWhenUsed="0"/>
+    <w:lsdException w:name="Colorful Grid Accent 2" w:semiHidden="0" w:uiPriority="73" w:unhideWhenUsed="0"/>
+    <w:lsdException w:name="Light Shading Accent 3" w:semiHidden="0" w:uiPriority="60" w:unhideWhenUsed="0"/>
+    <w:lsdException w:name="Light List Accent 3" w:semiHidden="0" w:uiPriority="61" w:unhideWhenUsed="0"/>
+    <w:lsdException w:name="Light Grid Accent 3" w:semiHidden="0" w:uiPriority="62" w:unhideWhenUsed="0"/>
+    <w:lsdException w:name="Medium Shading 1 Accent 3" w:semiHidden="0" w:uiPriority="63" w:unhideWhenUsed="0"/>
+    <w:lsdException w:name="Medium Shading 2 Accent 3" w:semiHidden="0" w:uiPriority="64" w:unhideWhenUsed="0"/>
+    <w:lsdException w:name="Medium List 1 Accent 3" w:semiHidden="0" w:uiPriority="65" w:unhideWhenUsed="0"/>
+    <w:lsdException w:name="Medium List 2 Accent 3" w:semiHidden="0" w:uiPriority="66" w:unhideWhenUsed="0"/>
+    <w:lsdException w:name="Medium Grid 1 Accent 3" w:semiHidden="0" w:uiPriority="67" w:unhideWhenUsed="0"/>
+    <w:lsdException w:name="Medium Grid 2 Accent 3" w:semiHidden="0" w:uiPriority="68" w:unhideWhenUsed="0"/>
+    <w:lsdException w:name="Medium Grid 3 Accent 3" w:semiHidden="0" w:uiPriority="69" w:unhideWhenUsed="0"/>
+    <w:lsdException w:name="Dark List Accent 3" w:semiHidden="0" w:uiPriority="70" w:unhideWhenUsed="0"/>
+    <w:lsdException w:name="Colorful Shading Accent 3" w:semiHidden="0" w:uiPriority="71" w:unhideWhenUsed="0"/>
+    <w:lsdException w:name="Colorful List Accent 3" w:semiHidden="0" w:uiPriority="72" w:unhideWhenUsed="0"/>
+    <w:lsdException w:name="Colorful Grid Accent 3" w:semiHidden="0" w:uiPriority="73" w:unhideWhenUsed="0"/>
+    <w:lsdException w:name="Light Shading Accent 4" w:semiHidden="0" w:uiPriority="60" w:unhideWhenUsed="0"/>
+    <w:lsdException w:name="Light List Accent 4" w:semiHidden="0" w:uiPriority="61" w:unhideWhenUsed="0"/>
+    <w:lsdException w:name="Light Grid Accent 4" w:semiHidden="0" w:uiPriority="62" w:unhideWhenUsed="0"/>
+    <w:lsdException w:name="Medium Shading 1 Accent 4" w:semiHidden="0" w:uiPriority="63" w:unhideWhenUsed="0"/>
+    <w:lsdException w:name="Medium Shading 2 Accent 4" w:semiHidden="0" w:uiPriority="64" w:unhideWhenUsed="0"/>
+    <w:lsdException w:name="Medium List 1 Accent 4" w:semiHidden="0" w:uiPriority="65" w:unhideWhenUsed="0"/>
+    <w:lsdException w:name="Medium List 2 Accent 4" w:semiHidden="0" w:uiPriority="66" w:unhideWhenUsed="0"/>
+    <w:lsdException w:name="Medium Grid 1 Accent 4" w:semiHidden="0" w:uiPriority="67" w:unhideWhenUsed="0"/>
+    <w:lsdException w:name="Medium Grid 2 Accent 4" w:semiHidden="0" w:uiPriority="68" w:unhideWhenUsed="0"/>
+    <w:lsdException w:name="Medium Grid 3 Accent 4" w:semiHidden="0" w:uiPriority="69" w:unhideWhenUsed="0"/>
+    <w:lsdException w:name="Dark List Accent 4" w:semiHidden="0" w:uiPriority="70" w:unhideWhenUsed="0"/>
+    <w:lsdException w:name="Colorful Shading Accent 4" w:semiHidden="0" w:uiPriority="71" w:unhideWhenUsed="0"/>
+    <w:lsdException w:name="Colorful List Accent 4" w:semiHidden="0" w:uiPriority="72" w:unhideWhenUsed="0"/>
+    <w:lsdException w:name="Colorful Grid Accent 4" w:semiHidden="0" w:uiPriority="73" w:unhideWhenUsed="0"/>
+    <w:lsdException w:name="Light Shading Accent 5" w:semiHidden="0" w:uiPriority="60" w:unhideWhenUsed="0"/>
+    <w:lsdException w:name="Light List Accent 5" w:semiHidden="0" w:uiPriority="61" w:unhideWhenUsed="0"/>
+    <w:lsdException w:name="Light Grid Accent 5" w:semiHidden="0" w:uiPriority="62" w:unhideWhenUsed="0"/>
+    <w:lsdException w:name="Medium Shading 1 Accent 5" w:semiHidden="0" w:uiPriority="63" w:unhideWhenUsed="0"/>
+    <w:lsdException w:name="Medium Shading 2 Accent 5" w:semiHidden="0" w:uiPriority="64" w:unhideWhenUsed="0"/>
+    <w:lsdException w:name="Medium List 1 Accent 5" w:semiHidden="0" w:uiPriority="65" w:unhideWhenUsed="0"/>
+    <w:lsdException w:name="Medium List 2 Accent 5" w:semiHidden="0" w:uiPriority="66" w:unhideWhenUsed="0"/>
+    <w:lsdException w:name="Medium Grid 1 Accent 5" w:semiHidden="0" w:uiPriority="67" w:unhideWhenUsed="0"/>
+    <w:lsdException w:name="Medium Grid 2 Accent 5" w:semiHidden="0" w:uiPriority="68" w:unhideWhenUsed="0"/>
+    <w:lsdException w:name="Medium Grid 3 Accent 5" w:semiHidden="0" w:uiPriority="69" w:unhideWhenUsed="0"/>
+    <w:lsdException w:name="Dark List Accent 5" w:semiHidden="0" w:uiPriority="70" w:unhideWhenUsed="0"/>
+    <w:lsdException w:name="Colorful Shading Accent 5" w:semiHidden="0" w:uiPriority="71" w:unhideWhenUsed="0"/>
+    <w:lsdException w:name="Colorful List Accent 5" w:semiHidden="0" w:uiPriority="72" w:unhideWhenUsed="0"/>
+    <w:lsdException w:name="Colorful Grid Accent 5" w:semiHidden="0" w:uiPriority="73" w:unhideWhenUsed="0"/>
+    <w:lsdException w:name="Light Shading Accent 6" w:semiHidden="0" w:uiPriority="60" w:unhideWhenUsed="0"/>
+    <w:lsdException w:name="Light List Accent 6" w:semiHidden="0" w:uiPriority="61" w:unhideWhenUsed="0"/>
+    <w:lsdException w:name="Light Grid Accent 6" w:semiHidden="0" w:uiPriority="62" w:unhideWhenUsed="0"/>
+    <w:lsdException w:name="Medium Shading 1 Accent 6" w:semiHidden="0" w:uiPriority="63" w:unhideWhenUsed="0"/>
+    <w:lsdException w:name="Medium Shading 2 Accent 6" w:semiHidden="0" w:uiPriority="64" w:unhideWhenUsed="0"/>
+    <w:lsdException w:name="Medium List 1 Accent 6" w:semiHidden="0" w:uiPriority="65" w:unhideWhenUsed="0"/>
+    <w:lsdException w:name="Medium List 2 Accent 6" w:semiHidden="0" w:uiPriority="66" w:unhideWhenUsed="0"/>
+    <w:lsdException w:name="Medium Grid 1 Accent 6" w:semiHidden="0" w:uiPriority="67" w:unhideWhenUsed="0"/>
+    <w:lsdException w:name="Medium Grid 2 Accent 6" w:semiHidden="0" w:uiPriority="68" w:unhideWhenUsed="0"/>
+    <w:lsdException w:name="Medium Grid 3 Accent 6" w:semiHidden="0" w:uiPriority="69" w:unhideWhenUsed="0"/>
+    <w:lsdException w:name="Dark List Accent 6" w:semiHidden="0" w:uiPriority="70" w:unhideWhenUsed="0"/>
+    <w:lsdException w:name="Colorful Shading Accent 6" w:semiHidden="0" w:uiPriority="71" w:unhideWhenUsed="0"/>
+    <w:lsdException w:name="Colorful List Accent 6" w:semiHidden="0" w:uiPriority="72" w:unhideWhenUsed="0"/>
+    <w:lsdException w:name="Colorful Grid Accent 6" w:semiHidden="0" w:uiPriority="73" w:unhideWhenUsed="0"/>
+    <w:lsdException w:name="Subtle Emphasis" w:semiHidden="0" w:uiPriority="19" w:unhideWhenUsed="0" w:qFormat="1"/>
+    <w:lsdException w:name="Intense Emphasis" w:semiHidden="0" w:uiPriority="21" w:unhideWhenUsed="0" w:qFormat="1"/>
+    <w:lsdException w:name="Subtle Reference" w:semiHidden="0" w:uiPriority="31" w:unhideWhenUsed="0" w:qFormat="1"/>
+    <w:lsdException w:name="Intense Reference" w:semiHidden="0" w:uiPriority="32" w:unhideWhenUsed="0" w:qFormat="1"/>
+    <w:lsdException w:name="Book Title" w:semiHidden="0" w:uiPriority="33" w:unhideWhenUsed="0" w:qFormat="1"/>
+    <w:lsdException w:name="Bibliography" w:uiPriority="37"/>
+    <w:lsdException w:name="TOC Heading" w:uiPriority="39" w:qFormat="1"/>
   </w:latentStyles>
   <w:style w:type="paragraph" w:default="1" w:styleId="Standard">
     <w:name w:val="Normal"/>
@@ -4560,6 +4281,459 @@
       <w:spacing w:after="100"/>
       <w:ind w:left="440"/>
     </w:pPr>
+  </w:style>
+  <w:style w:type="paragraph" w:styleId="Sprechblasentext">
+    <w:name w:val="Balloon Text"/>
+    <w:basedOn w:val="Standard"/>
+    <w:link w:val="SprechblasentextZchn"/>
+    <w:uiPriority w:val="99"/>
+    <w:semiHidden/>
+    <w:unhideWhenUsed/>
+    <w:rsid w:val="00303AD8"/>
+    <w:pPr>
+      <w:spacing w:after="0" w:line="240" w:lineRule="auto"/>
+    </w:pPr>
+    <w:rPr>
+      <w:rFonts w:ascii="Tahoma" w:hAnsi="Tahoma" w:cs="Tahoma"/>
+      <w:sz w:val="16"/>
+      <w:szCs w:val="16"/>
+    </w:rPr>
+  </w:style>
+  <w:style w:type="character" w:customStyle="1" w:styleId="SprechblasentextZchn">
+    <w:name w:val="Sprechblasentext Zchn"/>
+    <w:basedOn w:val="Absatz-Standardschriftart"/>
+    <w:link w:val="Sprechblasentext"/>
+    <w:uiPriority w:val="99"/>
+    <w:semiHidden/>
+    <w:rsid w:val="00303AD8"/>
+    <w:rPr>
+      <w:rFonts w:ascii="Tahoma" w:hAnsi="Tahoma" w:cs="Tahoma"/>
+      <w:sz w:val="16"/>
+      <w:szCs w:val="16"/>
+    </w:rPr>
+  </w:style>
+</w:styles>
+</file>
+
+<file path=word/stylesWithEffects.xml><?xml version="1.0" encoding="utf-8"?>
+<w:styles xmlns:wpc="http://schemas.microsoft.com/office/word/2010/wordprocessingCanvas" xmlns:mc="http://schemas.openxmlformats.org/markup-compatibility/2006" xmlns:o="urn:schemas-microsoft-com:office:office" xmlns:r="http://schemas.openxmlformats.org/officeDocument/2006/relationships" xmlns:m="http://schemas.openxmlformats.org/officeDocument/2006/math" xmlns:v="urn:schemas-microsoft-com:vml" xmlns:wp14="http://schemas.microsoft.com/office/word/2010/wordprocessingDrawing" xmlns:wp="http://schemas.openxmlformats.org/drawingml/2006/wordprocessingDrawing" xmlns:w10="urn:schemas-microsoft-com:office:word" xmlns:w="http://schemas.openxmlformats.org/wordprocessingml/2006/main" xmlns:w14="http://schemas.microsoft.com/office/word/2010/wordml" xmlns:wpg="http://schemas.microsoft.com/office/word/2010/wordprocessingGroup" xmlns:wpi="http://schemas.microsoft.com/office/word/2010/wordprocessingInk" xmlns:wne="http://schemas.microsoft.com/office/word/2006/wordml" xmlns:wps="http://schemas.microsoft.com/office/word/2010/wordprocessingShape" mc:Ignorable="w14 wp14">
+  <w:docDefaults>
+    <w:rPrDefault>
+      <w:rPr>
+        <w:rFonts w:asciiTheme="minorHAnsi" w:eastAsiaTheme="minorHAnsi" w:hAnsiTheme="minorHAnsi" w:cstheme="minorBidi"/>
+        <w:sz w:val="22"/>
+        <w:szCs w:val="22"/>
+        <w:lang w:val="de-DE" w:eastAsia="en-US" w:bidi="ar-SA"/>
+      </w:rPr>
+    </w:rPrDefault>
+    <w:pPrDefault>
+      <w:pPr>
+        <w:spacing w:after="160" w:line="259" w:lineRule="auto"/>
+      </w:pPr>
+    </w:pPrDefault>
+  </w:docDefaults>
+  <w:latentStyles w:defLockedState="0" w:defUIPriority="99" w:defSemiHidden="1" w:defUnhideWhenUsed="1" w:defQFormat="0" w:count="267">
+    <w:lsdException w:name="Normal" w:semiHidden="0" w:uiPriority="0" w:unhideWhenUsed="0" w:qFormat="1"/>
+    <w:lsdException w:name="heading 1" w:semiHidden="0" w:uiPriority="9" w:unhideWhenUsed="0" w:qFormat="1"/>
+    <w:lsdException w:name="heading 2" w:uiPriority="9" w:qFormat="1"/>
+    <w:lsdException w:name="heading 3" w:uiPriority="9" w:qFormat="1"/>
+    <w:lsdException w:name="heading 4" w:uiPriority="9" w:qFormat="1"/>
+    <w:lsdException w:name="heading 5" w:uiPriority="9" w:qFormat="1"/>
+    <w:lsdException w:name="heading 6" w:uiPriority="9" w:qFormat="1"/>
+    <w:lsdException w:name="heading 7" w:uiPriority="9" w:qFormat="1"/>
+    <w:lsdException w:name="heading 8" w:uiPriority="9" w:qFormat="1"/>
+    <w:lsdException w:name="heading 9" w:uiPriority="9" w:qFormat="1"/>
+    <w:lsdException w:name="toc 1" w:uiPriority="39"/>
+    <w:lsdException w:name="toc 2" w:uiPriority="39"/>
+    <w:lsdException w:name="toc 3" w:uiPriority="39"/>
+    <w:lsdException w:name="toc 4" w:uiPriority="39"/>
+    <w:lsdException w:name="toc 5" w:uiPriority="39"/>
+    <w:lsdException w:name="toc 6" w:uiPriority="39"/>
+    <w:lsdException w:name="toc 7" w:uiPriority="39"/>
+    <w:lsdException w:name="toc 8" w:uiPriority="39"/>
+    <w:lsdException w:name="toc 9" w:uiPriority="39"/>
+    <w:lsdException w:name="caption" w:uiPriority="35" w:qFormat="1"/>
+    <w:lsdException w:name="Title" w:semiHidden="0" w:uiPriority="10" w:unhideWhenUsed="0" w:qFormat="1"/>
+    <w:lsdException w:name="Default Paragraph Font" w:uiPriority="1"/>
+    <w:lsdException w:name="Subtitle" w:semiHidden="0" w:uiPriority="11" w:unhideWhenUsed="0" w:qFormat="1"/>
+    <w:lsdException w:name="Strong" w:semiHidden="0" w:uiPriority="22" w:unhideWhenUsed="0" w:qFormat="1"/>
+    <w:lsdException w:name="Emphasis" w:semiHidden="0" w:uiPriority="20" w:unhideWhenUsed="0" w:qFormat="1"/>
+    <w:lsdException w:name="Table Grid" w:semiHidden="0" w:uiPriority="39" w:unhideWhenUsed="0"/>
+    <w:lsdException w:name="Placeholder Text" w:unhideWhenUsed="0"/>
+    <w:lsdException w:name="No Spacing" w:semiHidden="0" w:uiPriority="1" w:unhideWhenUsed="0" w:qFormat="1"/>
+    <w:lsdException w:name="Light Shading" w:semiHidden="0" w:uiPriority="60" w:unhideWhenUsed="0"/>
+    <w:lsdException w:name="Light List" w:semiHidden="0" w:uiPriority="61" w:unhideWhenUsed="0"/>
+    <w:lsdException w:name="Light Grid" w:semiHidden="0" w:uiPriority="62" w:unhideWhenUsed="0"/>
+    <w:lsdException w:name="Medium Shading 1" w:semiHidden="0" w:uiPriority="63" w:unhideWhenUsed="0"/>
+    <w:lsdException w:name="Medium Shading 2" w:semiHidden="0" w:uiPriority="64" w:unhideWhenUsed="0"/>
+    <w:lsdException w:name="Medium List 1" w:semiHidden="0" w:uiPriority="65" w:unhideWhenUsed="0"/>
+    <w:lsdException w:name="Medium List 2" w:semiHidden="0" w:uiPriority="66" w:unhideWhenUsed="0"/>
+    <w:lsdException w:name="Medium Grid 1" w:semiHidden="0" w:uiPriority="67" w:unhideWhenUsed="0"/>
+    <w:lsdException w:name="Medium Grid 2" w:semiHidden="0" w:uiPriority="68" w:unhideWhenUsed="0"/>
+    <w:lsdException w:name="Medium Grid 3" w:semiHidden="0" w:uiPriority="69" w:unhideWhenUsed="0"/>
+    <w:lsdException w:name="Dark List" w:semiHidden="0" w:uiPriority="70" w:unhideWhenUsed="0"/>
+    <w:lsdException w:name="Colorful Shading" w:semiHidden="0" w:uiPriority="71" w:unhideWhenUsed="0"/>
+    <w:lsdException w:name="Colorful List" w:semiHidden="0" w:uiPriority="72" w:unhideWhenUsed="0"/>
+    <w:lsdException w:name="Colorful Grid" w:semiHidden="0" w:uiPriority="73" w:unhideWhenUsed="0"/>
+    <w:lsdException w:name="Light Shading Accent 1" w:semiHidden="0" w:uiPriority="60" w:unhideWhenUsed="0"/>
+    <w:lsdException w:name="Light List Accent 1" w:semiHidden="0" w:uiPriority="61" w:unhideWhenUsed="0"/>
+    <w:lsdException w:name="Light Grid Accent 1" w:semiHidden="0" w:uiPriority="62" w:unhideWhenUsed="0"/>
+    <w:lsdException w:name="Medium Shading 1 Accent 1" w:semiHidden="0" w:uiPriority="63" w:unhideWhenUsed="0"/>
+    <w:lsdException w:name="Medium Shading 2 Accent 1" w:semiHidden="0" w:uiPriority="64" w:unhideWhenUsed="0"/>
+    <w:lsdException w:name="Medium List 1 Accent 1" w:semiHidden="0" w:uiPriority="65" w:unhideWhenUsed="0"/>
+    <w:lsdException w:name="Revision" w:unhideWhenUsed="0"/>
+    <w:lsdException w:name="List Paragraph" w:semiHidden="0" w:uiPriority="34" w:unhideWhenUsed="0" w:qFormat="1"/>
+    <w:lsdException w:name="Quote" w:semiHidden="0" w:uiPriority="29" w:unhideWhenUsed="0" w:qFormat="1"/>
+    <w:lsdException w:name="Intense Quote" w:semiHidden="0" w:uiPriority="30" w:unhideWhenUsed="0" w:qFormat="1"/>
+    <w:lsdException w:name="Medium List 2 Accent 1" w:semiHidden="0" w:uiPriority="66" w:unhideWhenUsed="0"/>
+    <w:lsdException w:name="Medium Grid 1 Accent 1" w:semiHidden="0" w:uiPriority="67" w:unhideWhenUsed="0"/>
+    <w:lsdException w:name="Medium Grid 2 Accent 1" w:semiHidden="0" w:uiPriority="68" w:unhideWhenUsed="0"/>
+    <w:lsdException w:name="Medium Grid 3 Accent 1" w:semiHidden="0" w:uiPriority="69" w:unhideWhenUsed="0"/>
+    <w:lsdException w:name="Dark List Accent 1" w:semiHidden="0" w:uiPriority="70" w:unhideWhenUsed="0"/>
+    <w:lsdException w:name="Colorful Shading Accent 1" w:semiHidden="0" w:uiPriority="71" w:unhideWhenUsed="0"/>
+    <w:lsdException w:name="Colorful List Accent 1" w:semiHidden="0" w:uiPriority="72" w:unhideWhenUsed="0"/>
+    <w:lsdException w:name="Colorful Grid Accent 1" w:semiHidden="0" w:uiPriority="73" w:unhideWhenUsed="0"/>
+    <w:lsdException w:name="Light Shading Accent 2" w:semiHidden="0" w:uiPriority="60" w:unhideWhenUsed="0"/>
+    <w:lsdException w:name="Light List Accent 2" w:semiHidden="0" w:uiPriority="61" w:unhideWhenUsed="0"/>
+    <w:lsdException w:name="Light Grid Accent 2" w:semiHidden="0" w:uiPriority="62" w:unhideWhenUsed="0"/>
+    <w:lsdException w:name="Medium Shading 1 Accent 2" w:semiHidden="0" w:uiPriority="63" w:unhideWhenUsed="0"/>
+    <w:lsdException w:name="Medium Shading 2 Accent 2" w:semiHidden="0" w:uiPriority="64" w:unhideWhenUsed="0"/>
+    <w:lsdException w:name="Medium List 1 Accent 2" w:semiHidden="0" w:uiPriority="65" w:unhideWhenUsed="0"/>
+    <w:lsdException w:name="Medium List 2 Accent 2" w:semiHidden="0" w:uiPriority="66" w:unhideWhenUsed="0"/>
+    <w:lsdException w:name="Medium Grid 1 Accent 2" w:semiHidden="0" w:uiPriority="67" w:unhideWhenUsed="0"/>
+    <w:lsdException w:name="Medium Grid 2 Accent 2" w:semiHidden="0" w:uiPriority="68" w:unhideWhenUsed="0"/>
+    <w:lsdException w:name="Medium Grid 3 Accent 2" w:semiHidden="0" w:uiPriority="69" w:unhideWhenUsed="0"/>
+    <w:lsdException w:name="Dark List Accent 2" w:semiHidden="0" w:uiPriority="70" w:unhideWhenUsed="0"/>
+    <w:lsdException w:name="Colorful Shading Accent 2" w:semiHidden="0" w:uiPriority="71" w:unhideWhenUsed="0"/>
+    <w:lsdException w:name="Colorful List Accent 2" w:semiHidden="0" w:uiPriority="72" w:unhideWhenUsed="0"/>
+    <w:lsdException w:name="Colorful Grid Accent 2" w:semiHidden="0" w:uiPriority="73" w:unhideWhenUsed="0"/>
+    <w:lsdException w:name="Light Shading Accent 3" w:semiHidden="0" w:uiPriority="60" w:unhideWhenUsed="0"/>
+    <w:lsdException w:name="Light List Accent 3" w:semiHidden="0" w:uiPriority="61" w:unhideWhenUsed="0"/>
+    <w:lsdException w:name="Light Grid Accent 3" w:semiHidden="0" w:uiPriority="62" w:unhideWhenUsed="0"/>
+    <w:lsdException w:name="Medium Shading 1 Accent 3" w:semiHidden="0" w:uiPriority="63" w:unhideWhenUsed="0"/>
+    <w:lsdException w:name="Medium Shading 2 Accent 3" w:semiHidden="0" w:uiPriority="64" w:unhideWhenUsed="0"/>
+    <w:lsdException w:name="Medium List 1 Accent 3" w:semiHidden="0" w:uiPriority="65" w:unhideWhenUsed="0"/>
+    <w:lsdException w:name="Medium List 2 Accent 3" w:semiHidden="0" w:uiPriority="66" w:unhideWhenUsed="0"/>
+    <w:lsdException w:name="Medium Grid 1 Accent 3" w:semiHidden="0" w:uiPriority="67" w:unhideWhenUsed="0"/>
+    <w:lsdException w:name="Medium Grid 2 Accent 3" w:semiHidden="0" w:uiPriority="68" w:unhideWhenUsed="0"/>
+    <w:lsdException w:name="Medium Grid 3 Accent 3" w:semiHidden="0" w:uiPriority="69" w:unhideWhenUsed="0"/>
+    <w:lsdException w:name="Dark List Accent 3" w:semiHidden="0" w:uiPriority="70" w:unhideWhenUsed="0"/>
+    <w:lsdException w:name="Colorful Shading Accent 3" w:semiHidden="0" w:uiPriority="71" w:unhideWhenUsed="0"/>
+    <w:lsdException w:name="Colorful List Accent 3" w:semiHidden="0" w:uiPriority="72" w:unhideWhenUsed="0"/>
+    <w:lsdException w:name="Colorful Grid Accent 3" w:semiHidden="0" w:uiPriority="73" w:unhideWhenUsed="0"/>
+    <w:lsdException w:name="Light Shading Accent 4" w:semiHidden="0" w:uiPriority="60" w:unhideWhenUsed="0"/>
+    <w:lsdException w:name="Light List Accent 4" w:semiHidden="0" w:uiPriority="61" w:unhideWhenUsed="0"/>
+    <w:lsdException w:name="Light Grid Accent 4" w:semiHidden="0" w:uiPriority="62" w:unhideWhenUsed="0"/>
+    <w:lsdException w:name="Medium Shading 1 Accent 4" w:semiHidden="0" w:uiPriority="63" w:unhideWhenUsed="0"/>
+    <w:lsdException w:name="Medium Shading 2 Accent 4" w:semiHidden="0" w:uiPriority="64" w:unhideWhenUsed="0"/>
+    <w:lsdException w:name="Medium List 1 Accent 4" w:semiHidden="0" w:uiPriority="65" w:unhideWhenUsed="0"/>
+    <w:lsdException w:name="Medium List 2 Accent 4" w:semiHidden="0" w:uiPriority="66" w:unhideWhenUsed="0"/>
+    <w:lsdException w:name="Medium Grid 1 Accent 4" w:semiHidden="0" w:uiPriority="67" w:unhideWhenUsed="0"/>
+    <w:lsdException w:name="Medium Grid 2 Accent 4" w:semiHidden="0" w:uiPriority="68" w:unhideWhenUsed="0"/>
+    <w:lsdException w:name="Medium Grid 3 Accent 4" w:semiHidden="0" w:uiPriority="69" w:unhideWhenUsed="0"/>
+    <w:lsdException w:name="Dark List Accent 4" w:semiHidden="0" w:uiPriority="70" w:unhideWhenUsed="0"/>
+    <w:lsdException w:name="Colorful Shading Accent 4" w:semiHidden="0" w:uiPriority="71" w:unhideWhenUsed="0"/>
+    <w:lsdException w:name="Colorful List Accent 4" w:semiHidden="0" w:uiPriority="72" w:unhideWhenUsed="0"/>
+    <w:lsdException w:name="Colorful Grid Accent 4" w:semiHidden="0" w:uiPriority="73" w:unhideWhenUsed="0"/>
+    <w:lsdException w:name="Light Shading Accent 5" w:semiHidden="0" w:uiPriority="60" w:unhideWhenUsed="0"/>
+    <w:lsdException w:name="Light List Accent 5" w:semiHidden="0" w:uiPriority="61" w:unhideWhenUsed="0"/>
+    <w:lsdException w:name="Light Grid Accent 5" w:semiHidden="0" w:uiPriority="62" w:unhideWhenUsed="0"/>
+    <w:lsdException w:name="Medium Shading 1 Accent 5" w:semiHidden="0" w:uiPriority="63" w:unhideWhenUsed="0"/>
+    <w:lsdException w:name="Medium Shading 2 Accent 5" w:semiHidden="0" w:uiPriority="64" w:unhideWhenUsed="0"/>
+    <w:lsdException w:name="Medium List 1 Accent 5" w:semiHidden="0" w:uiPriority="65" w:unhideWhenUsed="0"/>
+    <w:lsdException w:name="Medium List 2 Accent 5" w:semiHidden="0" w:uiPriority="66" w:unhideWhenUsed="0"/>
+    <w:lsdException w:name="Medium Grid 1 Accent 5" w:semiHidden="0" w:uiPriority="67" w:unhideWhenUsed="0"/>
+    <w:lsdException w:name="Medium Grid 2 Accent 5" w:semiHidden="0" w:uiPriority="68" w:unhideWhenUsed="0"/>
+    <w:lsdException w:name="Medium Grid 3 Accent 5" w:semiHidden="0" w:uiPriority="69" w:unhideWhenUsed="0"/>
+    <w:lsdException w:name="Dark List Accent 5" w:semiHidden="0" w:uiPriority="70" w:unhideWhenUsed="0"/>
+    <w:lsdException w:name="Colorful Shading Accent 5" w:semiHidden="0" w:uiPriority="71" w:unhideWhenUsed="0"/>
+    <w:lsdException w:name="Colorful List Accent 5" w:semiHidden="0" w:uiPriority="72" w:unhideWhenUsed="0"/>
+    <w:lsdException w:name="Colorful Grid Accent 5" w:semiHidden="0" w:uiPriority="73" w:unhideWhenUsed="0"/>
+    <w:lsdException w:name="Light Shading Accent 6" w:semiHidden="0" w:uiPriority="60" w:unhideWhenUsed="0"/>
+    <w:lsdException w:name="Light List Accent 6" w:semiHidden="0" w:uiPriority="61" w:unhideWhenUsed="0"/>
+    <w:lsdException w:name="Light Grid Accent 6" w:semiHidden="0" w:uiPriority="62" w:unhideWhenUsed="0"/>
+    <w:lsdException w:name="Medium Shading 1 Accent 6" w:semiHidden="0" w:uiPriority="63" w:unhideWhenUsed="0"/>
+    <w:lsdException w:name="Medium Shading 2 Accent 6" w:semiHidden="0" w:uiPriority="64" w:unhideWhenUsed="0"/>
+    <w:lsdException w:name="Medium List 1 Accent 6" w:semiHidden="0" w:uiPriority="65" w:unhideWhenUsed="0"/>
+    <w:lsdException w:name="Medium List 2 Accent 6" w:semiHidden="0" w:uiPriority="66" w:unhideWhenUsed="0"/>
+    <w:lsdException w:name="Medium Grid 1 Accent 6" w:semiHidden="0" w:uiPriority="67" w:unhideWhenUsed="0"/>
+    <w:lsdException w:name="Medium Grid 2 Accent 6" w:semiHidden="0" w:uiPriority="68" w:unhideWhenUsed="0"/>
+    <w:lsdException w:name="Medium Grid 3 Accent 6" w:semiHidden="0" w:uiPriority="69" w:unhideWhenUsed="0"/>
+    <w:lsdException w:name="Dark List Accent 6" w:semiHidden="0" w:uiPriority="70" w:unhideWhenUsed="0"/>
+    <w:lsdException w:name="Colorful Shading Accent 6" w:semiHidden="0" w:uiPriority="71" w:unhideWhenUsed="0"/>
+    <w:lsdException w:name="Colorful List Accent 6" w:semiHidden="0" w:uiPriority="72" w:unhideWhenUsed="0"/>
+    <w:lsdException w:name="Colorful Grid Accent 6" w:semiHidden="0" w:uiPriority="73" w:unhideWhenUsed="0"/>
+    <w:lsdException w:name="Subtle Emphasis" w:semiHidden="0" w:uiPriority="19" w:unhideWhenUsed="0" w:qFormat="1"/>
+    <w:lsdException w:name="Intense Emphasis" w:semiHidden="0" w:uiPriority="21" w:unhideWhenUsed="0" w:qFormat="1"/>
+    <w:lsdException w:name="Subtle Reference" w:semiHidden="0" w:uiPriority="31" w:unhideWhenUsed="0" w:qFormat="1"/>
+    <w:lsdException w:name="Intense Reference" w:semiHidden="0" w:uiPriority="32" w:unhideWhenUsed="0" w:qFormat="1"/>
+    <w:lsdException w:name="Book Title" w:semiHidden="0" w:uiPriority="33" w:unhideWhenUsed="0" w:qFormat="1"/>
+    <w:lsdException w:name="Bibliography" w:uiPriority="37"/>
+    <w:lsdException w:name="TOC Heading" w:uiPriority="39" w:qFormat="1"/>
+  </w:latentStyles>
+  <w:style w:type="paragraph" w:default="1" w:styleId="Standard">
+    <w:name w:val="Normal"/>
+    <w:qFormat/>
+  </w:style>
+  <w:style w:type="paragraph" w:styleId="berschrift1">
+    <w:name w:val="heading 1"/>
+    <w:basedOn w:val="Standard"/>
+    <w:next w:val="Standard"/>
+    <w:link w:val="berschrift1Zchn"/>
+    <w:uiPriority w:val="9"/>
+    <w:qFormat/>
+    <w:rsid w:val="00952352"/>
+    <w:pPr>
+      <w:keepNext/>
+      <w:keepLines/>
+      <w:spacing w:before="240" w:after="0"/>
+      <w:outlineLvl w:val="0"/>
+    </w:pPr>
+    <w:rPr>
+      <w:rFonts w:asciiTheme="majorHAnsi" w:eastAsiaTheme="majorEastAsia" w:hAnsiTheme="majorHAnsi" w:cstheme="majorBidi"/>
+      <w:color w:val="2E74B5" w:themeColor="accent1" w:themeShade="BF"/>
+      <w:sz w:val="32"/>
+      <w:szCs w:val="32"/>
+    </w:rPr>
+  </w:style>
+  <w:style w:type="paragraph" w:styleId="berschrift2">
+    <w:name w:val="heading 2"/>
+    <w:basedOn w:val="Standard"/>
+    <w:next w:val="Standard"/>
+    <w:link w:val="berschrift2Zchn"/>
+    <w:uiPriority w:val="9"/>
+    <w:unhideWhenUsed/>
+    <w:qFormat/>
+    <w:rsid w:val="00266893"/>
+    <w:pPr>
+      <w:keepNext/>
+      <w:keepLines/>
+      <w:spacing w:before="40" w:after="0"/>
+      <w:outlineLvl w:val="1"/>
+    </w:pPr>
+    <w:rPr>
+      <w:rFonts w:asciiTheme="majorHAnsi" w:eastAsiaTheme="majorEastAsia" w:hAnsiTheme="majorHAnsi" w:cstheme="majorBidi"/>
+      <w:color w:val="2E74B5" w:themeColor="accent1" w:themeShade="BF"/>
+      <w:sz w:val="26"/>
+      <w:szCs w:val="26"/>
+    </w:rPr>
+  </w:style>
+  <w:style w:type="paragraph" w:styleId="berschrift3">
+    <w:name w:val="heading 3"/>
+    <w:basedOn w:val="Standard"/>
+    <w:next w:val="Standard"/>
+    <w:link w:val="berschrift3Zchn"/>
+    <w:uiPriority w:val="9"/>
+    <w:unhideWhenUsed/>
+    <w:qFormat/>
+    <w:rsid w:val="00071633"/>
+    <w:pPr>
+      <w:keepNext/>
+      <w:keepLines/>
+      <w:spacing w:before="40" w:after="0"/>
+      <w:outlineLvl w:val="2"/>
+    </w:pPr>
+    <w:rPr>
+      <w:rFonts w:asciiTheme="majorHAnsi" w:eastAsiaTheme="majorEastAsia" w:hAnsiTheme="majorHAnsi" w:cstheme="majorBidi"/>
+      <w:color w:val="1F4D78" w:themeColor="accent1" w:themeShade="7F"/>
+      <w:sz w:val="24"/>
+      <w:szCs w:val="24"/>
+    </w:rPr>
+  </w:style>
+  <w:style w:type="paragraph" w:styleId="berschrift4">
+    <w:name w:val="heading 4"/>
+    <w:basedOn w:val="Standard"/>
+    <w:next w:val="Standard"/>
+    <w:link w:val="berschrift4Zchn"/>
+    <w:uiPriority w:val="9"/>
+    <w:unhideWhenUsed/>
+    <w:qFormat/>
+    <w:rsid w:val="0082015C"/>
+    <w:pPr>
+      <w:keepNext/>
+      <w:keepLines/>
+      <w:spacing w:before="40" w:after="0"/>
+      <w:outlineLvl w:val="3"/>
+    </w:pPr>
+    <w:rPr>
+      <w:rFonts w:asciiTheme="majorHAnsi" w:eastAsiaTheme="majorEastAsia" w:hAnsiTheme="majorHAnsi" w:cstheme="majorBidi"/>
+      <w:i/>
+      <w:iCs/>
+      <w:color w:val="2E74B5" w:themeColor="accent1" w:themeShade="BF"/>
+    </w:rPr>
+  </w:style>
+  <w:style w:type="character" w:default="1" w:styleId="Absatz-Standardschriftart">
+    <w:name w:val="Default Paragraph Font"/>
+    <w:uiPriority w:val="1"/>
+    <w:semiHidden/>
+    <w:unhideWhenUsed/>
+  </w:style>
+  <w:style w:type="table" w:default="1" w:styleId="NormaleTabelle">
+    <w:name w:val="Normal Table"/>
+    <w:uiPriority w:val="99"/>
+    <w:semiHidden/>
+    <w:unhideWhenUsed/>
+    <w:tblPr>
+      <w:tblInd w:w="0" w:type="dxa"/>
+      <w:tblCellMar>
+        <w:top w:w="0" w:type="dxa"/>
+        <w:left w:w="108" w:type="dxa"/>
+        <w:bottom w:w="0" w:type="dxa"/>
+        <w:right w:w="108" w:type="dxa"/>
+      </w:tblCellMar>
+    </w:tblPr>
+  </w:style>
+  <w:style w:type="numbering" w:default="1" w:styleId="KeineListe">
+    <w:name w:val="No List"/>
+    <w:uiPriority w:val="99"/>
+    <w:semiHidden/>
+    <w:unhideWhenUsed/>
+  </w:style>
+  <w:style w:type="character" w:customStyle="1" w:styleId="berschrift1Zchn">
+    <w:name w:val="Überschrift 1 Zchn"/>
+    <w:basedOn w:val="Absatz-Standardschriftart"/>
+    <w:link w:val="berschrift1"/>
+    <w:uiPriority w:val="9"/>
+    <w:rsid w:val="00952352"/>
+    <w:rPr>
+      <w:rFonts w:asciiTheme="majorHAnsi" w:eastAsiaTheme="majorEastAsia" w:hAnsiTheme="majorHAnsi" w:cstheme="majorBidi"/>
+      <w:color w:val="2E74B5" w:themeColor="accent1" w:themeShade="BF"/>
+      <w:sz w:val="32"/>
+      <w:szCs w:val="32"/>
+    </w:rPr>
+  </w:style>
+  <w:style w:type="character" w:customStyle="1" w:styleId="berschrift2Zchn">
+    <w:name w:val="Überschrift 2 Zchn"/>
+    <w:basedOn w:val="Absatz-Standardschriftart"/>
+    <w:link w:val="berschrift2"/>
+    <w:uiPriority w:val="9"/>
+    <w:rsid w:val="00266893"/>
+    <w:rPr>
+      <w:rFonts w:asciiTheme="majorHAnsi" w:eastAsiaTheme="majorEastAsia" w:hAnsiTheme="majorHAnsi" w:cstheme="majorBidi"/>
+      <w:color w:val="2E74B5" w:themeColor="accent1" w:themeShade="BF"/>
+      <w:sz w:val="26"/>
+      <w:szCs w:val="26"/>
+    </w:rPr>
+  </w:style>
+  <w:style w:type="character" w:styleId="Hyperlink">
+    <w:name w:val="Hyperlink"/>
+    <w:basedOn w:val="Absatz-Standardschriftart"/>
+    <w:uiPriority w:val="99"/>
+    <w:unhideWhenUsed/>
+    <w:rsid w:val="00195A93"/>
+    <w:rPr>
+      <w:color w:val="0000FF"/>
+      <w:u w:val="single"/>
+    </w:rPr>
+  </w:style>
+  <w:style w:type="character" w:customStyle="1" w:styleId="berschrift3Zchn">
+    <w:name w:val="Überschrift 3 Zchn"/>
+    <w:basedOn w:val="Absatz-Standardschriftart"/>
+    <w:link w:val="berschrift3"/>
+    <w:uiPriority w:val="9"/>
+    <w:rsid w:val="00071633"/>
+    <w:rPr>
+      <w:rFonts w:asciiTheme="majorHAnsi" w:eastAsiaTheme="majorEastAsia" w:hAnsiTheme="majorHAnsi" w:cstheme="majorBidi"/>
+      <w:color w:val="1F4D78" w:themeColor="accent1" w:themeShade="7F"/>
+      <w:sz w:val="24"/>
+      <w:szCs w:val="24"/>
+    </w:rPr>
+  </w:style>
+  <w:style w:type="character" w:customStyle="1" w:styleId="berschrift4Zchn">
+    <w:name w:val="Überschrift 4 Zchn"/>
+    <w:basedOn w:val="Absatz-Standardschriftart"/>
+    <w:link w:val="berschrift4"/>
+    <w:uiPriority w:val="9"/>
+    <w:rsid w:val="0082015C"/>
+    <w:rPr>
+      <w:rFonts w:asciiTheme="majorHAnsi" w:eastAsiaTheme="majorEastAsia" w:hAnsiTheme="majorHAnsi" w:cstheme="majorBidi"/>
+      <w:i/>
+      <w:iCs/>
+      <w:color w:val="2E74B5" w:themeColor="accent1" w:themeShade="BF"/>
+    </w:rPr>
+  </w:style>
+  <w:style w:type="paragraph" w:styleId="Inhaltsverzeichnisberschrift">
+    <w:name w:val="TOC Heading"/>
+    <w:basedOn w:val="berschrift1"/>
+    <w:next w:val="Standard"/>
+    <w:uiPriority w:val="39"/>
+    <w:unhideWhenUsed/>
+    <w:qFormat/>
+    <w:rsid w:val="00216179"/>
+    <w:pPr>
+      <w:outlineLvl w:val="9"/>
+    </w:pPr>
+    <w:rPr>
+      <w:lang w:eastAsia="de-DE"/>
+    </w:rPr>
+  </w:style>
+  <w:style w:type="paragraph" w:styleId="Verzeichnis1">
+    <w:name w:val="toc 1"/>
+    <w:basedOn w:val="Standard"/>
+    <w:next w:val="Standard"/>
+    <w:autoRedefine/>
+    <w:uiPriority w:val="39"/>
+    <w:unhideWhenUsed/>
+    <w:rsid w:val="00216179"/>
+    <w:pPr>
+      <w:spacing w:after="100"/>
+    </w:pPr>
+  </w:style>
+  <w:style w:type="paragraph" w:styleId="Verzeichnis2">
+    <w:name w:val="toc 2"/>
+    <w:basedOn w:val="Standard"/>
+    <w:next w:val="Standard"/>
+    <w:autoRedefine/>
+    <w:uiPriority w:val="39"/>
+    <w:unhideWhenUsed/>
+    <w:rsid w:val="00216179"/>
+    <w:pPr>
+      <w:spacing w:after="100"/>
+      <w:ind w:left="220"/>
+    </w:pPr>
+  </w:style>
+  <w:style w:type="paragraph" w:styleId="Verzeichnis3">
+    <w:name w:val="toc 3"/>
+    <w:basedOn w:val="Standard"/>
+    <w:next w:val="Standard"/>
+    <w:autoRedefine/>
+    <w:uiPriority w:val="39"/>
+    <w:unhideWhenUsed/>
+    <w:rsid w:val="00216179"/>
+    <w:pPr>
+      <w:spacing w:after="100"/>
+      <w:ind w:left="440"/>
+    </w:pPr>
+  </w:style>
+  <w:style w:type="paragraph" w:styleId="Sprechblasentext">
+    <w:name w:val="Balloon Text"/>
+    <w:basedOn w:val="Standard"/>
+    <w:link w:val="SprechblasentextZchn"/>
+    <w:uiPriority w:val="99"/>
+    <w:semiHidden/>
+    <w:unhideWhenUsed/>
+    <w:rsid w:val="00303AD8"/>
+    <w:pPr>
+      <w:spacing w:after="0" w:line="240" w:lineRule="auto"/>
+    </w:pPr>
+    <w:rPr>
+      <w:rFonts w:ascii="Tahoma" w:hAnsi="Tahoma" w:cs="Tahoma"/>
+      <w:sz w:val="16"/>
+      <w:szCs w:val="16"/>
+    </w:rPr>
+  </w:style>
+  <w:style w:type="character" w:customStyle="1" w:styleId="SprechblasentextZchn">
+    <w:name w:val="Sprechblasentext Zchn"/>
+    <w:basedOn w:val="Absatz-Standardschriftart"/>
+    <w:link w:val="Sprechblasentext"/>
+    <w:uiPriority w:val="99"/>
+    <w:semiHidden/>
+    <w:rsid w:val="00303AD8"/>
+    <w:rPr>
+      <w:rFonts w:ascii="Tahoma" w:hAnsi="Tahoma" w:cs="Tahoma"/>
+      <w:sz w:val="16"/>
+      <w:szCs w:val="16"/>
+    </w:rPr>
   </w:style>
 </w:styles>
 </file>
@@ -4819,7 +4993,7 @@
   <a:extraClrSchemeLst/>
   <a:extLst>
     <a:ext uri="{05A4C25C-085E-4340-85A3-A5531E510DB2}">
-      <thm15:themeFamily xmlns:thm15="http://schemas.microsoft.com/office/thememl/2012/main" name="Office Theme" id="{62F939B6-93AF-4DB8-9C6B-D6C7DFDC589F}" vid="{4A3C46E8-61CC-4603-A589-7422A47A8E4A}"/>
+      <thm15:themeFamily xmlns:thm15="http://schemas.microsoft.com/office/thememl/2012/main" xmlns="" name="Office Theme" id="{62F939B6-93AF-4DB8-9C6B-D6C7DFDC589F}" vid="{4A3C46E8-61CC-4603-A589-7422A47A8E4A}"/>
     </a:ext>
   </a:extLst>
 </a:theme>
@@ -4830,7 +5004,7 @@
 </file>
 
 <file path=customXml/itemProps1.xml><?xml version="1.0" encoding="utf-8"?>
-<ds:datastoreItem xmlns:ds="http://schemas.openxmlformats.org/officeDocument/2006/customXml" ds:itemID="{7B3F2C08-FF43-4AD6-9EE1-51398B8ADC4A}">
+<ds:datastoreItem xmlns:ds="http://schemas.openxmlformats.org/officeDocument/2006/customXml" ds:itemID="{8D74B0FA-3B0C-40AD-855E-676686C5F874}">
   <ds:schemaRefs>
     <ds:schemaRef ds:uri="http://schemas.openxmlformats.org/officeDocument/2006/bibliography"/>
   </ds:schemaRefs>

</xml_diff>